<commit_message>
dded picures updated the noebook completely based on comments of Arjan Droste fixed a number of issues in the Python script and added PAR as a variable ipdated the answer sheet
</commit_message>
<xml_diff>
--- a/fluxnet-explorer/Fluxnet-analysis-answer-sheet.docx
+++ b/fluxnet-explorer/Fluxnet-analysis-answer-sheet.docx
@@ -1,6 +1,6 @@
 
 <file path=word/document.xml><?xml version="1.0" encoding="utf-8"?>
-<w:document xmlns:wpc="http://schemas.microsoft.com/office/word/2010/wordprocessingCanvas" xmlns:cx="http://schemas.microsoft.com/office/drawing/2014/chartex" xmlns:cx1="http://schemas.microsoft.com/office/drawing/2015/9/8/chartex" xmlns:mc="http://schemas.openxmlformats.org/markup-compatibility/2006" xmlns:o="urn:schemas-microsoft-com:office:office" xmlns:r="http://schemas.openxmlformats.org/officeDocument/2006/relationships" xmlns:m="http://schemas.openxmlformats.org/officeDocument/2006/math" xmlns:v="urn:schemas-microsoft-com:vml" xmlns:wp14="http://schemas.microsoft.com/office/word/2010/wordprocessingDrawing" xmlns:wp="http://schemas.openxmlformats.org/drawingml/2006/wordprocessingDrawing" xmlns:w10="urn:schemas-microsoft-com:office:word" xmlns:w="http://schemas.openxmlformats.org/wordprocessingml/2006/main" xmlns:w14="http://schemas.microsoft.com/office/word/2010/wordml" xmlns:w15="http://schemas.microsoft.com/office/word/2012/wordml" xmlns:w16se="http://schemas.microsoft.com/office/word/2015/wordml/symex" xmlns:wpg="http://schemas.microsoft.com/office/word/2010/wordprocessingGroup" xmlns:wpi="http://schemas.microsoft.com/office/word/2010/wordprocessingInk" xmlns:wne="http://schemas.microsoft.com/office/word/2006/wordml" xmlns:wps="http://schemas.microsoft.com/office/word/2010/wordprocessingShape" mc:Ignorable="w14 w15 w16se wp14">
+<w:document xmlns:wpc="http://schemas.microsoft.com/office/word/2010/wordprocessingCanvas" xmlns:cx="http://schemas.microsoft.com/office/drawing/2014/chartex" xmlns:cx1="http://schemas.microsoft.com/office/drawing/2015/9/8/chartex" xmlns:cx2="http://schemas.microsoft.com/office/drawing/2015/10/21/chartex" xmlns:cx3="http://schemas.microsoft.com/office/drawing/2016/5/9/chartex" xmlns:cx4="http://schemas.microsoft.com/office/drawing/2016/5/10/chartex" xmlns:cx5="http://schemas.microsoft.com/office/drawing/2016/5/11/chartex" xmlns:cx6="http://schemas.microsoft.com/office/drawing/2016/5/12/chartex" xmlns:cx7="http://schemas.microsoft.com/office/drawing/2016/5/13/chartex" xmlns:cx8="http://schemas.microsoft.com/office/drawing/2016/5/14/chartex" xmlns:mc="http://schemas.openxmlformats.org/markup-compatibility/2006" xmlns:aink="http://schemas.microsoft.com/office/drawing/2016/ink" xmlns:am3d="http://schemas.microsoft.com/office/drawing/2017/model3d" xmlns:o="urn:schemas-microsoft-com:office:office" xmlns:r="http://schemas.openxmlformats.org/officeDocument/2006/relationships" xmlns:m="http://schemas.openxmlformats.org/officeDocument/2006/math" xmlns:v="urn:schemas-microsoft-com:vml" xmlns:wp14="http://schemas.microsoft.com/office/word/2010/wordprocessingDrawing" xmlns:wp="http://schemas.openxmlformats.org/drawingml/2006/wordprocessingDrawing" xmlns:w10="urn:schemas-microsoft-com:office:word" xmlns:w="http://schemas.openxmlformats.org/wordprocessingml/2006/main" xmlns:w14="http://schemas.microsoft.com/office/word/2010/wordml" xmlns:w15="http://schemas.microsoft.com/office/word/2012/wordml" xmlns:w16cid="http://schemas.microsoft.com/office/word/2016/wordml/cid" xmlns:w16se="http://schemas.microsoft.com/office/word/2015/wordml/symex" xmlns:wpg="http://schemas.microsoft.com/office/word/2010/wordprocessingGroup" xmlns:wpi="http://schemas.microsoft.com/office/word/2010/wordprocessingInk" xmlns:wne="http://schemas.microsoft.com/office/word/2006/wordml" xmlns:wps="http://schemas.microsoft.com/office/word/2010/wordprocessingShape" mc:Ignorable="w14 w15 w16se w16cid wp14">
   <w:body>
     <w:p>
       <w:pPr>
@@ -48,8 +48,8 @@
         <w:tblLook w:val="04A0" w:firstRow="1" w:lastRow="0" w:firstColumn="1" w:lastColumn="0" w:noHBand="0" w:noVBand="1"/>
       </w:tblPr>
       <w:tblGrid>
-        <w:gridCol w:w="2660"/>
-        <w:gridCol w:w="6582"/>
+        <w:gridCol w:w="2613"/>
+        <w:gridCol w:w="6403"/>
       </w:tblGrid>
       <w:tr>
         <w:tc>
@@ -58,25 +58,10 @@
           </w:tcPr>
           <w:p>
             <w:r>
-              <w:t>Student 1 (name)</w:t>
-            </w:r>
-          </w:p>
-        </w:tc>
-        <w:tc>
-          <w:tcPr>
-            <w:tcW w:w="6582" w:type="dxa"/>
-          </w:tcPr>
-          <w:p/>
-        </w:tc>
-      </w:tr>
-      <w:tr>
-        <w:tc>
-          <w:tcPr>
-            <w:tcW w:w="2660" w:type="dxa"/>
-          </w:tcPr>
-          <w:p>
-            <w:r>
-              <w:t>Student 2 (name)</w:t>
+              <w:t xml:space="preserve">Student </w:t>
+            </w:r>
+            <w:r>
+              <w:t xml:space="preserve"> (name)</w:t>
             </w:r>
           </w:p>
         </w:tc>
@@ -94,15 +79,23 @@
         <w:pStyle w:val="Heading1"/>
       </w:pPr>
       <w:r>
-        <w:t>Exercise part 1</w:t>
+        <w:t>Part I - Characterization of the climate at the sites</w:t>
       </w:r>
     </w:p>
     <w:p>
-      <w:r>
-        <w:t>1. Analysis of background variables. D</w:t>
-      </w:r>
-      <w:r>
-        <w:t xml:space="preserve">escribe </w:t>
+      <w:pPr>
+        <w:pStyle w:val="Heading2"/>
+      </w:pPr>
+      <w:r>
+        <w:t xml:space="preserve">1. </w:t>
+      </w:r>
+      <w:r>
+        <w:t>Yearly cycle</w:t>
+      </w:r>
+    </w:p>
+    <w:p>
+      <w:r>
+        <w:t xml:space="preserve">Analysis of background variables. Describe </w:t>
       </w:r>
       <w:r>
         <w:t>for three variab</w:t>
@@ -114,10 +107,7 @@
         <w:t>e</w:t>
       </w:r>
       <w:r>
-        <w:t xml:space="preserve">s </w:t>
-      </w:r>
-      <w:r>
-        <w:t>the typical yearly cycle and compare that between the three sites.</w:t>
+        <w:t>s the typical yearly cycle and compare that between the three sites.</w:t>
       </w:r>
       <w:r>
         <w:t xml:space="preserve"> Try to explain your findings.</w:t>
@@ -130,9 +120,9 @@
         <w:tblLook w:val="04A0" w:firstRow="1" w:lastRow="0" w:firstColumn="1" w:lastColumn="0" w:noHBand="0" w:noVBand="1"/>
       </w:tblPr>
       <w:tblGrid>
-        <w:gridCol w:w="1668"/>
-        <w:gridCol w:w="3787"/>
-        <w:gridCol w:w="3787"/>
+        <w:gridCol w:w="1658"/>
+        <w:gridCol w:w="3679"/>
+        <w:gridCol w:w="3679"/>
       </w:tblGrid>
       <w:tr>
         <w:tc>
@@ -211,7 +201,11 @@
           <w:tcPr>
             <w:tcW w:w="1668" w:type="dxa"/>
           </w:tcPr>
-          <w:p/>
+          <w:p>
+            <w:r>
+              <w:t>temperature</w:t>
+            </w:r>
+          </w:p>
         </w:tc>
         <w:tc>
           <w:tcPr>
@@ -231,7 +225,11 @@
           <w:tcPr>
             <w:tcW w:w="1668" w:type="dxa"/>
           </w:tcPr>
-          <w:p/>
+          <w:p>
+            <w:r>
+              <w:t>RH</w:t>
+            </w:r>
+          </w:p>
         </w:tc>
         <w:tc>
           <w:tcPr>
@@ -251,13 +249,107 @@
           <w:tcPr>
             <w:tcW w:w="1668" w:type="dxa"/>
           </w:tcPr>
-          <w:p/>
+          <w:p>
+            <w:r>
+              <w:t>VPD</w:t>
+            </w:r>
+          </w:p>
         </w:tc>
         <w:tc>
           <w:tcPr>
             <w:tcW w:w="3787" w:type="dxa"/>
           </w:tcPr>
           <w:p/>
+        </w:tc>
+        <w:tc>
+          <w:tcPr>
+            <w:tcW w:w="3787" w:type="dxa"/>
+          </w:tcPr>
+          <w:p/>
+        </w:tc>
+      </w:tr>
+      <w:tr>
+        <w:tc>
+          <w:tcPr>
+            <w:tcW w:w="1668" w:type="dxa"/>
+          </w:tcPr>
+          <w:p>
+            <w:r>
+              <w:t>Wind speed</w:t>
+            </w:r>
+          </w:p>
+        </w:tc>
+        <w:tc>
+          <w:tcPr>
+            <w:tcW w:w="3787" w:type="dxa"/>
+          </w:tcPr>
+          <w:p>
+            <w:pPr>
+              <w:rPr>
+                <w:noProof/>
+              </w:rPr>
+            </w:pPr>
+          </w:p>
+        </w:tc>
+        <w:tc>
+          <w:tcPr>
+            <w:tcW w:w="3787" w:type="dxa"/>
+          </w:tcPr>
+          <w:p/>
+        </w:tc>
+      </w:tr>
+      <w:tr>
+        <w:tc>
+          <w:tcPr>
+            <w:tcW w:w="1668" w:type="dxa"/>
+          </w:tcPr>
+          <w:p>
+            <w:r>
+              <w:t>Precipitation</w:t>
+            </w:r>
+          </w:p>
+        </w:tc>
+        <w:tc>
+          <w:tcPr>
+            <w:tcW w:w="3787" w:type="dxa"/>
+          </w:tcPr>
+          <w:p>
+            <w:pPr>
+              <w:rPr>
+                <w:noProof/>
+              </w:rPr>
+            </w:pPr>
+          </w:p>
+        </w:tc>
+        <w:tc>
+          <w:tcPr>
+            <w:tcW w:w="3787" w:type="dxa"/>
+          </w:tcPr>
+          <w:p/>
+        </w:tc>
+      </w:tr>
+      <w:tr>
+        <w:tc>
+          <w:tcPr>
+            <w:tcW w:w="1668" w:type="dxa"/>
+          </w:tcPr>
+          <w:p>
+            <w:r>
+              <w:t>[CO2]</w:t>
+            </w:r>
+          </w:p>
+        </w:tc>
+        <w:tc>
+          <w:tcPr>
+            <w:tcW w:w="3787" w:type="dxa"/>
+          </w:tcPr>
+          <w:p>
+            <w:pPr>
+              <w:rPr>
+                <w:noProof/>
+              </w:rPr>
+            </w:pPr>
+          </w:p>
         </w:tc>
         <w:tc>
           <w:tcPr>
@@ -269,11 +361,22 @@
     </w:tbl>
     <w:p/>
     <w:p>
+      <w:pPr>
+        <w:pStyle w:val="Heading2"/>
+      </w:pPr>
       <w:r>
         <w:t>2</w:t>
       </w:r>
       <w:r>
-        <w:t>. Typical values for daily mean surface energy balance terms (e.g. ‘summer’ means roughly the average value for all summers in the plot)</w:t>
+        <w:t xml:space="preserve">. </w:t>
+      </w:r>
+      <w:r>
+        <w:t>Energy balance terms, typical daytime values</w:t>
+      </w:r>
+    </w:p>
+    <w:p>
+      <w:r>
+        <w:t>Typical values for daily mean surface energy balance terms (e.g. ‘summer’ means roughly the average value for all summers in the plot)</w:t>
       </w:r>
     </w:p>
     <w:tbl>
@@ -283,13 +386,13 @@
         <w:tblLook w:val="04A0" w:firstRow="1" w:lastRow="0" w:firstColumn="1" w:lastColumn="0" w:noHBand="0" w:noVBand="1"/>
       </w:tblPr>
       <w:tblGrid>
-        <w:gridCol w:w="1668"/>
-        <w:gridCol w:w="1262"/>
-        <w:gridCol w:w="1262"/>
-        <w:gridCol w:w="1263"/>
-        <w:gridCol w:w="1262"/>
-        <w:gridCol w:w="1262"/>
-        <w:gridCol w:w="1263"/>
+        <w:gridCol w:w="1661"/>
+        <w:gridCol w:w="1241"/>
+        <w:gridCol w:w="1210"/>
+        <w:gridCol w:w="1242"/>
+        <w:gridCol w:w="1210"/>
+        <w:gridCol w:w="1241"/>
+        <w:gridCol w:w="1211"/>
       </w:tblGrid>
       <w:tr>
         <w:tc>
@@ -564,10 +667,7 @@
           </w:tcPr>
           <w:p>
             <w:r>
-              <w:t xml:space="preserve">sensible heat flux </w:t>
-            </w:r>
-            <w:r>
-              <w:t>(Wm</w:t>
+              <w:t>sensible heat flux (Wm</w:t>
             </w:r>
             <w:r>
               <w:rPr>
@@ -624,10 +724,7 @@
           </w:tcPr>
           <w:p>
             <w:r>
-              <w:t xml:space="preserve">latent heat flux </w:t>
-            </w:r>
-            <w:r>
-              <w:t>(Wm</w:t>
+              <w:t>latent heat flux (Wm</w:t>
             </w:r>
             <w:r>
               <w:rPr>
@@ -673,6 +770,32 @@
         <w:tc>
           <w:tcPr>
             <w:tcW w:w="1263" w:type="dxa"/>
+          </w:tcPr>
+          <w:p/>
+        </w:tc>
+      </w:tr>
+      <w:tr>
+        <w:tc>
+          <w:tcPr>
+            <w:tcW w:w="1668" w:type="dxa"/>
+          </w:tcPr>
+          <w:p>
+            <w:r>
+              <w:t>Interpretation</w:t>
+            </w:r>
+            <w:r>
+              <w:br/>
+              <w:t>(summer vs. winter; different sites; variability around mean)</w:t>
+            </w:r>
+          </w:p>
+          <w:p/>
+          <w:p/>
+          <w:p/>
+        </w:tc>
+        <w:tc>
+          <w:tcPr>
+            <w:tcW w:w="7574" w:type="dxa"/>
+            <w:gridSpan w:val="6"/>
           </w:tcPr>
           <w:p/>
         </w:tc>
@@ -680,11 +803,22 @@
     </w:tbl>
     <w:p/>
     <w:p>
+      <w:pPr>
+        <w:pStyle w:val="Heading2"/>
+      </w:pPr>
       <w:r>
         <w:t>3</w:t>
       </w:r>
       <w:r>
-        <w:t>. Explanation of variations between years</w:t>
+        <w:t xml:space="preserve">. </w:t>
+      </w:r>
+      <w:r>
+        <w:t>Variation between years</w:t>
+      </w:r>
+    </w:p>
+    <w:p>
+      <w:r>
+        <w:t>For each site you see that the typical summer and winter values vary somewhat between years. Find out possible cause for this variability (so apart from observed difference in flux, what other variables are different between the years that could explain the difference in the flux)</w:t>
       </w:r>
     </w:p>
     <w:tbl>
@@ -694,9 +828,9 @@
         <w:tblLook w:val="04A0" w:firstRow="1" w:lastRow="0" w:firstColumn="1" w:lastColumn="0" w:noHBand="0" w:noVBand="1"/>
       </w:tblPr>
       <w:tblGrid>
-        <w:gridCol w:w="1384"/>
-        <w:gridCol w:w="1134"/>
-        <w:gridCol w:w="6804"/>
+        <w:gridCol w:w="1479"/>
+        <w:gridCol w:w="1127"/>
+        <w:gridCol w:w="6716"/>
       </w:tblGrid>
       <w:tr>
         <w:tc>
@@ -713,6 +847,7 @@
               <w:rPr>
                 <w:b/>
               </w:rPr>
+              <w:lastRenderedPageBreak/>
               <w:t>Site</w:t>
             </w:r>
           </w:p>
@@ -759,13 +894,29 @@
           <w:tcPr>
             <w:tcW w:w="1384" w:type="dxa"/>
           </w:tcPr>
-          <w:p/>
+          <w:p>
+            <w:proofErr w:type="spellStart"/>
+            <w:r>
+              <w:t>Loob</w:t>
+            </w:r>
+            <w:r>
+              <w:t>o</w:t>
+            </w:r>
+            <w:r>
+              <w:t>s</w:t>
+            </w:r>
+            <w:proofErr w:type="spellEnd"/>
+          </w:p>
         </w:tc>
         <w:tc>
           <w:tcPr>
             <w:tcW w:w="1134" w:type="dxa"/>
           </w:tcPr>
-          <w:p/>
+          <w:p>
+            <w:r>
+              <w:t>LE</w:t>
+            </w:r>
+          </w:p>
         </w:tc>
         <w:tc>
           <w:tcPr>
@@ -779,13 +930,23 @@
           <w:tcPr>
             <w:tcW w:w="1384" w:type="dxa"/>
           </w:tcPr>
-          <w:p/>
+          <w:p>
+            <w:proofErr w:type="spellStart"/>
+            <w:r>
+              <w:t>Horstermeer</w:t>
+            </w:r>
+            <w:proofErr w:type="spellEnd"/>
+          </w:p>
         </w:tc>
         <w:tc>
           <w:tcPr>
             <w:tcW w:w="1134" w:type="dxa"/>
           </w:tcPr>
-          <w:p/>
+          <w:p>
+            <w:r>
+              <w:t>Q*</w:t>
+            </w:r>
+          </w:p>
         </w:tc>
         <w:tc>
           <w:tcPr>
@@ -799,13 +960,23 @@
           <w:tcPr>
             <w:tcW w:w="1384" w:type="dxa"/>
           </w:tcPr>
-          <w:p/>
+          <w:p>
+            <w:proofErr w:type="spellStart"/>
+            <w:r>
+              <w:t>Loobos</w:t>
+            </w:r>
+            <w:proofErr w:type="spellEnd"/>
+          </w:p>
         </w:tc>
         <w:tc>
           <w:tcPr>
             <w:tcW w:w="1134" w:type="dxa"/>
           </w:tcPr>
-          <w:p/>
+          <w:p>
+            <w:r>
+              <w:t>Q*</w:t>
+            </w:r>
+          </w:p>
         </w:tc>
         <w:tc>
           <w:tcPr>
@@ -817,8 +988,53 @@
     </w:tbl>
     <w:p/>
     <w:p>
-      <w:r>
-        <w:t>4. Partitioning through the year</w:t>
+      <w:pPr>
+        <w:pStyle w:val="Heading1"/>
+      </w:pPr>
+      <w:r>
+        <w:t xml:space="preserve">Part II - </w:t>
+      </w:r>
+      <w:proofErr w:type="spellStart"/>
+      <w:r>
+        <w:t>Evapotranspiraton</w:t>
+      </w:r>
+      <w:proofErr w:type="spellEnd"/>
+    </w:p>
+    <w:p/>
+    <w:p>
+      <w:pPr>
+        <w:pStyle w:val="Heading2"/>
+      </w:pPr>
+      <w:r>
+        <w:t xml:space="preserve">4. </w:t>
+      </w:r>
+      <w:r>
+        <w:t xml:space="preserve">Partitioning between </w:t>
+      </w:r>
+      <w:proofErr w:type="spellStart"/>
+      <w:r>
+        <w:t>L</w:t>
+      </w:r>
+      <w:r>
+        <w:rPr>
+          <w:vertAlign w:val="subscript"/>
+        </w:rPr>
+        <w:t>v</w:t>
+      </w:r>
+      <w:r>
+        <w:t>E</w:t>
+      </w:r>
+      <w:proofErr w:type="spellEnd"/>
+      <w:r>
+        <w:t xml:space="preserve"> and H</w:t>
+      </w:r>
+    </w:p>
+    <w:p>
+      <w:r>
+        <w:t>When considering the surface energy balance, one important aspect is the partitioning of available energy between sensible and latent heat flux.</w:t>
+      </w:r>
+      <w:r>
+        <w:t xml:space="preserve"> Describe the partitioning for each surface type and how it varies through the year.</w:t>
       </w:r>
     </w:p>
     <w:tbl>
@@ -980,8 +1196,49 @@
     </w:tbl>
     <w:p/>
     <w:p>
-      <w:r>
-        <w:t>5. Reference ET vs. actual ET</w:t>
+      <w:pPr>
+        <w:pStyle w:val="Heading2"/>
+      </w:pPr>
+      <w:r>
+        <w:t xml:space="preserve">5. </w:t>
+      </w:r>
+      <w:r>
+        <w:t>Crop factors and reference evapotranspiration</w:t>
+      </w:r>
+    </w:p>
+    <w:p>
+      <w:r>
+        <w:t xml:space="preserve">Estimates of actual evapotranspiration are often based on reference evapotranspiration values, with or without the application of crop factors. Compare for each site the actual evapotranspiration to the </w:t>
+      </w:r>
+      <w:proofErr w:type="spellStart"/>
+      <w:r>
+        <w:t>Makkink</w:t>
+      </w:r>
+      <w:proofErr w:type="spellEnd"/>
+      <w:r>
+        <w:t xml:space="preserve"> reference </w:t>
+      </w:r>
+      <w:r>
+        <w:t>evapotranspiration (</w:t>
+      </w:r>
+      <w:proofErr w:type="spellStart"/>
+      <w:r>
+        <w:t>ET_Makkink</w:t>
+      </w:r>
+      <w:proofErr w:type="spellEnd"/>
+      <w:r>
+        <w:t xml:space="preserve">) </w:t>
+      </w:r>
+      <w:r>
+        <w:t>and make an estimate of the crop factor that connects the two</w:t>
+      </w:r>
+      <w:r>
+        <w:t xml:space="preserve">. </w:t>
+      </w:r>
+      <w:bookmarkStart w:id="0" w:name="_GoBack"/>
+      <w:bookmarkEnd w:id="0"/>
+      <w:r>
+        <w:t xml:space="preserve"> Discuss your findings.</w:t>
       </w:r>
     </w:p>
     <w:tbl>
@@ -1027,13 +1284,7 @@
               <w:rPr>
                 <w:b/>
               </w:rPr>
-              <w:t xml:space="preserve">Findings on </w:t>
-            </w:r>
-            <w:r>
-              <w:rPr>
-                <w:b/>
-              </w:rPr>
-              <w:t>reference ET vs. actual ET</w:t>
+              <w:t xml:space="preserve">Findings on reference ET vs. actual ET </w:t>
             </w:r>
             <w:r>
               <w:rPr>
@@ -1045,12 +1296,6 @@
               <w:rPr>
                 <w:b/>
               </w:rPr>
-              <w:t xml:space="preserve"> </w:t>
-            </w:r>
-            <w:r>
-              <w:rPr>
-                <w:b/>
-              </w:rPr>
               <w:t xml:space="preserve">(+ </w:t>
             </w:r>
             <w:r>
@@ -1112,7 +1357,6 @@
               <w:rPr>
                 <w:b/>
               </w:rPr>
-              <w:lastRenderedPageBreak/>
               <w:t>Horstermeer</w:t>
             </w:r>
             <w:proofErr w:type="spellEnd"/>
@@ -1160,13 +1404,26 @@
         <w:pStyle w:val="Heading1"/>
       </w:pPr>
       <w:r>
-        <w:t>Exercise part 2</w:t>
+        <w:t>Part III - Carbon-related fluxes</w:t>
       </w:r>
     </w:p>
-    <w:p/>
     <w:p>
-      <w:r>
-        <w:t xml:space="preserve">6. Carbon-related fluxes. Consider the typical yearly cycle, compare the sites. Finally, compare the values for GPP and NEE explicitly. </w:t>
+      <w:pPr>
+        <w:pStyle w:val="Heading2"/>
+      </w:pPr>
+      <w:r>
+        <w:t xml:space="preserve">6. </w:t>
+      </w:r>
+      <w:r>
+        <w:t>T</w:t>
+      </w:r>
+      <w:r>
+        <w:t>ypical yearly cycle of NEE and GPP</w:t>
+      </w:r>
+    </w:p>
+    <w:p>
+      <w:r>
+        <w:t xml:space="preserve">Carbon-related fluxes. Consider the typical yearly cycle, compare the sites. Finally, compare the values for GPP and NEE explicitly. </w:t>
       </w:r>
     </w:p>
     <w:tbl>
@@ -1176,9 +1433,9 @@
         <w:tblLook w:val="04A0" w:firstRow="1" w:lastRow="0" w:firstColumn="1" w:lastColumn="0" w:noHBand="0" w:noVBand="1"/>
       </w:tblPr>
       <w:tblGrid>
-        <w:gridCol w:w="1668"/>
-        <w:gridCol w:w="3787"/>
-        <w:gridCol w:w="3787"/>
+        <w:gridCol w:w="1650"/>
+        <w:gridCol w:w="3683"/>
+        <w:gridCol w:w="3683"/>
       </w:tblGrid>
       <w:tr>
         <w:tc>
@@ -1347,7 +1604,16 @@
     <w:p/>
     <w:p>
       <w:r>
-        <w:t>7. Light response curve for each site</w:t>
+        <w:t xml:space="preserve">7. </w:t>
+      </w:r>
+      <w:r>
+        <w:rPr>
+          <w:rFonts w:asciiTheme="majorHAnsi" w:eastAsiaTheme="majorEastAsia" w:hAnsiTheme="majorHAnsi" w:cstheme="majorBidi"/>
+          <w:color w:val="365F91" w:themeColor="accent1" w:themeShade="BF"/>
+          <w:sz w:val="26"/>
+          <w:szCs w:val="26"/>
+        </w:rPr>
+        <w:t>Light response curve for each site</w:t>
       </w:r>
     </w:p>
     <w:tbl>
@@ -1357,10 +1623,10 @@
         <w:tblLook w:val="04A0" w:firstRow="1" w:lastRow="0" w:firstColumn="1" w:lastColumn="0" w:noHBand="0" w:noVBand="1"/>
       </w:tblPr>
       <w:tblGrid>
-        <w:gridCol w:w="1652"/>
-        <w:gridCol w:w="1804"/>
-        <w:gridCol w:w="2181"/>
-        <w:gridCol w:w="3605"/>
+        <w:gridCol w:w="1650"/>
+        <w:gridCol w:w="1775"/>
+        <w:gridCol w:w="2156"/>
+        <w:gridCol w:w="3435"/>
       </w:tblGrid>
       <w:tr>
         <w:tc>
@@ -1377,6 +1643,7 @@
               <w:rPr>
                 <w:b/>
               </w:rPr>
+              <w:lastRenderedPageBreak/>
               <w:t>Site</w:t>
             </w:r>
           </w:p>
@@ -1599,10 +1866,7 @@
         </w:tc>
       </w:tr>
     </w:tbl>
-    <w:p>
-      <w:bookmarkStart w:id="0" w:name="_GoBack"/>
-      <w:bookmarkEnd w:id="0"/>
-    </w:p>
+    <w:p/>
     <w:p>
       <w:r>
         <w:t>Comparison between the sites</w:t>
@@ -1615,15 +1879,13 @@
         <w:tblLook w:val="04A0" w:firstRow="1" w:lastRow="0" w:firstColumn="1" w:lastColumn="0" w:noHBand="0" w:noVBand="1"/>
       </w:tblPr>
       <w:tblGrid>
-        <w:gridCol w:w="9242"/>
+        <w:gridCol w:w="9016"/>
       </w:tblGrid>
       <w:tr>
         <w:tc>
           <w:tcPr>
             <w:tcW w:w="9242" w:type="dxa"/>
           </w:tcPr>
-          <w:p/>
-          <w:p/>
           <w:p/>
         </w:tc>
       </w:tr>
@@ -1631,9 +1893,24 @@
     <w:p/>
     <w:p>
       <w:r>
-        <w:t>8. Water use efficiency</w:t>
-      </w:r>
-      <w:r>
+        <w:t xml:space="preserve">8. </w:t>
+      </w:r>
+      <w:r>
+        <w:rPr>
+          <w:rFonts w:asciiTheme="majorHAnsi" w:eastAsiaTheme="majorEastAsia" w:hAnsiTheme="majorHAnsi" w:cstheme="majorBidi"/>
+          <w:color w:val="365F91" w:themeColor="accent1" w:themeShade="BF"/>
+          <w:sz w:val="26"/>
+          <w:szCs w:val="26"/>
+        </w:rPr>
+        <w:t>Water use efficiency</w:t>
+      </w:r>
+      <w:r>
+        <w:rPr>
+          <w:rFonts w:asciiTheme="majorHAnsi" w:eastAsiaTheme="majorEastAsia" w:hAnsiTheme="majorHAnsi" w:cstheme="majorBidi"/>
+          <w:color w:val="365F91" w:themeColor="accent1" w:themeShade="BF"/>
+          <w:sz w:val="26"/>
+          <w:szCs w:val="26"/>
+        </w:rPr>
         <w:t xml:space="preserve"> (WUE)</w:t>
       </w:r>
     </w:p>
@@ -1644,10 +1921,10 @@
         <w:tblLook w:val="04A0" w:firstRow="1" w:lastRow="0" w:firstColumn="1" w:lastColumn="0" w:noHBand="0" w:noVBand="1"/>
       </w:tblPr>
       <w:tblGrid>
-        <w:gridCol w:w="1652"/>
-        <w:gridCol w:w="1804"/>
-        <w:gridCol w:w="2181"/>
-        <w:gridCol w:w="3605"/>
+        <w:gridCol w:w="1651"/>
+        <w:gridCol w:w="1775"/>
+        <w:gridCol w:w="2137"/>
+        <w:gridCol w:w="3453"/>
       </w:tblGrid>
       <w:tr>
         <w:tc>
@@ -1682,24 +1959,13 @@
               <w:rPr>
                 <w:b/>
               </w:rPr>
-              <w:t xml:space="preserve">Initial </w:t>
-            </w:r>
-            <w:r>
-              <w:rPr>
-                <w:b/>
-              </w:rPr>
-              <w:t>WUE (at low fluxes)</w:t>
+              <w:t>Initial WUE (at low fluxes)</w:t>
             </w:r>
             <w:r>
               <w:rPr>
                 <w:b/>
               </w:rPr>
               <w:br/>
-            </w:r>
-            <w:r>
-              <w:rPr>
-                <w:b/>
-              </w:rPr>
               <w:t>(</w:t>
             </w:r>
             <w:proofErr w:type="spellStart"/>
@@ -1739,11 +2005,6 @@
                 <w:b/>
               </w:rPr>
               <w:br/>
-            </w:r>
-            <w:r>
-              <w:rPr>
-                <w:b/>
-              </w:rPr>
               <w:t>(</w:t>
             </w:r>
             <w:proofErr w:type="spellStart"/>
@@ -1915,15 +2176,18 @@
         <w:tblLook w:val="04A0" w:firstRow="1" w:lastRow="0" w:firstColumn="1" w:lastColumn="0" w:noHBand="0" w:noVBand="1"/>
       </w:tblPr>
       <w:tblGrid>
-        <w:gridCol w:w="9242"/>
+        <w:gridCol w:w="9016"/>
       </w:tblGrid>
       <w:tr>
         <w:tc>
           <w:tcPr>
             <w:tcW w:w="9242" w:type="dxa"/>
           </w:tcPr>
-          <w:p/>
-          <w:p/>
+          <w:p>
+            <w:r>
+              <w:t xml:space="preserve">I </w:t>
+            </w:r>
+          </w:p>
           <w:p/>
         </w:tc>
       </w:tr>
@@ -1939,8 +2203,245 @@
 </w:document>
 </file>
 
+<file path=word/numbering.xml><?xml version="1.0" encoding="utf-8"?>
+<w:numbering xmlns:wpc="http://schemas.microsoft.com/office/word/2010/wordprocessingCanvas" xmlns:cx="http://schemas.microsoft.com/office/drawing/2014/chartex" xmlns:cx1="http://schemas.microsoft.com/office/drawing/2015/9/8/chartex" xmlns:cx2="http://schemas.microsoft.com/office/drawing/2015/10/21/chartex" xmlns:cx3="http://schemas.microsoft.com/office/drawing/2016/5/9/chartex" xmlns:cx4="http://schemas.microsoft.com/office/drawing/2016/5/10/chartex" xmlns:cx5="http://schemas.microsoft.com/office/drawing/2016/5/11/chartex" xmlns:cx6="http://schemas.microsoft.com/office/drawing/2016/5/12/chartex" xmlns:cx7="http://schemas.microsoft.com/office/drawing/2016/5/13/chartex" xmlns:cx8="http://schemas.microsoft.com/office/drawing/2016/5/14/chartex" xmlns:mc="http://schemas.openxmlformats.org/markup-compatibility/2006" xmlns:aink="http://schemas.microsoft.com/office/drawing/2016/ink" xmlns:am3d="http://schemas.microsoft.com/office/drawing/2017/model3d" xmlns:o="urn:schemas-microsoft-com:office:office" xmlns:r="http://schemas.openxmlformats.org/officeDocument/2006/relationships" xmlns:m="http://schemas.openxmlformats.org/officeDocument/2006/math" xmlns:v="urn:schemas-microsoft-com:vml" xmlns:wp14="http://schemas.microsoft.com/office/word/2010/wordprocessingDrawing" xmlns:wp="http://schemas.openxmlformats.org/drawingml/2006/wordprocessingDrawing" xmlns:w10="urn:schemas-microsoft-com:office:word" xmlns:w="http://schemas.openxmlformats.org/wordprocessingml/2006/main" xmlns:w14="http://schemas.microsoft.com/office/word/2010/wordml" xmlns:w15="http://schemas.microsoft.com/office/word/2012/wordml" xmlns:w16cid="http://schemas.microsoft.com/office/word/2016/wordml/cid" xmlns:w16se="http://schemas.microsoft.com/office/word/2015/wordml/symex" xmlns:wpg="http://schemas.microsoft.com/office/word/2010/wordprocessingGroup" xmlns:wpi="http://schemas.microsoft.com/office/word/2010/wordprocessingInk" xmlns:wne="http://schemas.microsoft.com/office/word/2006/wordml" xmlns:wps="http://schemas.microsoft.com/office/word/2010/wordprocessingShape" mc:Ignorable="w14 w15 w16se w16cid wp14">
+  <w:abstractNum w:abstractNumId="0" w15:restartNumberingAfterBreak="0">
+    <w:nsid w:val="0B9C0586"/>
+    <w:multiLevelType w:val="hybridMultilevel"/>
+    <w:tmpl w:val="4F888278"/>
+    <w:lvl w:ilvl="0" w:tplc="08090001">
+      <w:start w:val="1"/>
+      <w:numFmt w:val="bullet"/>
+      <w:lvlText w:val=""/>
+      <w:lvlJc w:val="left"/>
+      <w:pPr>
+        <w:ind w:left="720" w:hanging="360"/>
+      </w:pPr>
+      <w:rPr>
+        <w:rFonts w:ascii="Symbol" w:hAnsi="Symbol" w:hint="default"/>
+      </w:rPr>
+    </w:lvl>
+    <w:lvl w:ilvl="1" w:tplc="08090003" w:tentative="1">
+      <w:start w:val="1"/>
+      <w:numFmt w:val="bullet"/>
+      <w:lvlText w:val="o"/>
+      <w:lvlJc w:val="left"/>
+      <w:pPr>
+        <w:ind w:left="1440" w:hanging="360"/>
+      </w:pPr>
+      <w:rPr>
+        <w:rFonts w:ascii="Courier New" w:hAnsi="Courier New" w:cs="Courier New" w:hint="default"/>
+      </w:rPr>
+    </w:lvl>
+    <w:lvl w:ilvl="2" w:tplc="08090005" w:tentative="1">
+      <w:start w:val="1"/>
+      <w:numFmt w:val="bullet"/>
+      <w:lvlText w:val=""/>
+      <w:lvlJc w:val="left"/>
+      <w:pPr>
+        <w:ind w:left="2160" w:hanging="360"/>
+      </w:pPr>
+      <w:rPr>
+        <w:rFonts w:ascii="Wingdings" w:hAnsi="Wingdings" w:hint="default"/>
+      </w:rPr>
+    </w:lvl>
+    <w:lvl w:ilvl="3" w:tplc="08090001" w:tentative="1">
+      <w:start w:val="1"/>
+      <w:numFmt w:val="bullet"/>
+      <w:lvlText w:val=""/>
+      <w:lvlJc w:val="left"/>
+      <w:pPr>
+        <w:ind w:left="2880" w:hanging="360"/>
+      </w:pPr>
+      <w:rPr>
+        <w:rFonts w:ascii="Symbol" w:hAnsi="Symbol" w:hint="default"/>
+      </w:rPr>
+    </w:lvl>
+    <w:lvl w:ilvl="4" w:tplc="08090003" w:tentative="1">
+      <w:start w:val="1"/>
+      <w:numFmt w:val="bullet"/>
+      <w:lvlText w:val="o"/>
+      <w:lvlJc w:val="left"/>
+      <w:pPr>
+        <w:ind w:left="3600" w:hanging="360"/>
+      </w:pPr>
+      <w:rPr>
+        <w:rFonts w:ascii="Courier New" w:hAnsi="Courier New" w:cs="Courier New" w:hint="default"/>
+      </w:rPr>
+    </w:lvl>
+    <w:lvl w:ilvl="5" w:tplc="08090005" w:tentative="1">
+      <w:start w:val="1"/>
+      <w:numFmt w:val="bullet"/>
+      <w:lvlText w:val=""/>
+      <w:lvlJc w:val="left"/>
+      <w:pPr>
+        <w:ind w:left="4320" w:hanging="360"/>
+      </w:pPr>
+      <w:rPr>
+        <w:rFonts w:ascii="Wingdings" w:hAnsi="Wingdings" w:hint="default"/>
+      </w:rPr>
+    </w:lvl>
+    <w:lvl w:ilvl="6" w:tplc="08090001" w:tentative="1">
+      <w:start w:val="1"/>
+      <w:numFmt w:val="bullet"/>
+      <w:lvlText w:val=""/>
+      <w:lvlJc w:val="left"/>
+      <w:pPr>
+        <w:ind w:left="5040" w:hanging="360"/>
+      </w:pPr>
+      <w:rPr>
+        <w:rFonts w:ascii="Symbol" w:hAnsi="Symbol" w:hint="default"/>
+      </w:rPr>
+    </w:lvl>
+    <w:lvl w:ilvl="7" w:tplc="08090003" w:tentative="1">
+      <w:start w:val="1"/>
+      <w:numFmt w:val="bullet"/>
+      <w:lvlText w:val="o"/>
+      <w:lvlJc w:val="left"/>
+      <w:pPr>
+        <w:ind w:left="5760" w:hanging="360"/>
+      </w:pPr>
+      <w:rPr>
+        <w:rFonts w:ascii="Courier New" w:hAnsi="Courier New" w:cs="Courier New" w:hint="default"/>
+      </w:rPr>
+    </w:lvl>
+    <w:lvl w:ilvl="8" w:tplc="08090005" w:tentative="1">
+      <w:start w:val="1"/>
+      <w:numFmt w:val="bullet"/>
+      <w:lvlText w:val=""/>
+      <w:lvlJc w:val="left"/>
+      <w:pPr>
+        <w:ind w:left="6480" w:hanging="360"/>
+      </w:pPr>
+      <w:rPr>
+        <w:rFonts w:ascii="Wingdings" w:hAnsi="Wingdings" w:hint="default"/>
+      </w:rPr>
+    </w:lvl>
+  </w:abstractNum>
+  <w:abstractNum w:abstractNumId="1" w15:restartNumberingAfterBreak="0">
+    <w:nsid w:val="3FCF37A9"/>
+    <w:multiLevelType w:val="hybridMultilevel"/>
+    <w:tmpl w:val="26C826AE"/>
+    <w:lvl w:ilvl="0" w:tplc="08090001">
+      <w:start w:val="1"/>
+      <w:numFmt w:val="bullet"/>
+      <w:lvlText w:val=""/>
+      <w:lvlJc w:val="left"/>
+      <w:pPr>
+        <w:ind w:left="720" w:hanging="360"/>
+      </w:pPr>
+      <w:rPr>
+        <w:rFonts w:ascii="Symbol" w:hAnsi="Symbol" w:hint="default"/>
+      </w:rPr>
+    </w:lvl>
+    <w:lvl w:ilvl="1" w:tplc="08090003" w:tentative="1">
+      <w:start w:val="1"/>
+      <w:numFmt w:val="bullet"/>
+      <w:lvlText w:val="o"/>
+      <w:lvlJc w:val="left"/>
+      <w:pPr>
+        <w:ind w:left="1440" w:hanging="360"/>
+      </w:pPr>
+      <w:rPr>
+        <w:rFonts w:ascii="Courier New" w:hAnsi="Courier New" w:cs="Courier New" w:hint="default"/>
+      </w:rPr>
+    </w:lvl>
+    <w:lvl w:ilvl="2" w:tplc="08090005" w:tentative="1">
+      <w:start w:val="1"/>
+      <w:numFmt w:val="bullet"/>
+      <w:lvlText w:val=""/>
+      <w:lvlJc w:val="left"/>
+      <w:pPr>
+        <w:ind w:left="2160" w:hanging="360"/>
+      </w:pPr>
+      <w:rPr>
+        <w:rFonts w:ascii="Wingdings" w:hAnsi="Wingdings" w:hint="default"/>
+      </w:rPr>
+    </w:lvl>
+    <w:lvl w:ilvl="3" w:tplc="08090001" w:tentative="1">
+      <w:start w:val="1"/>
+      <w:numFmt w:val="bullet"/>
+      <w:lvlText w:val=""/>
+      <w:lvlJc w:val="left"/>
+      <w:pPr>
+        <w:ind w:left="2880" w:hanging="360"/>
+      </w:pPr>
+      <w:rPr>
+        <w:rFonts w:ascii="Symbol" w:hAnsi="Symbol" w:hint="default"/>
+      </w:rPr>
+    </w:lvl>
+    <w:lvl w:ilvl="4" w:tplc="08090003" w:tentative="1">
+      <w:start w:val="1"/>
+      <w:numFmt w:val="bullet"/>
+      <w:lvlText w:val="o"/>
+      <w:lvlJc w:val="left"/>
+      <w:pPr>
+        <w:ind w:left="3600" w:hanging="360"/>
+      </w:pPr>
+      <w:rPr>
+        <w:rFonts w:ascii="Courier New" w:hAnsi="Courier New" w:cs="Courier New" w:hint="default"/>
+      </w:rPr>
+    </w:lvl>
+    <w:lvl w:ilvl="5" w:tplc="08090005" w:tentative="1">
+      <w:start w:val="1"/>
+      <w:numFmt w:val="bullet"/>
+      <w:lvlText w:val=""/>
+      <w:lvlJc w:val="left"/>
+      <w:pPr>
+        <w:ind w:left="4320" w:hanging="360"/>
+      </w:pPr>
+      <w:rPr>
+        <w:rFonts w:ascii="Wingdings" w:hAnsi="Wingdings" w:hint="default"/>
+      </w:rPr>
+    </w:lvl>
+    <w:lvl w:ilvl="6" w:tplc="08090001" w:tentative="1">
+      <w:start w:val="1"/>
+      <w:numFmt w:val="bullet"/>
+      <w:lvlText w:val=""/>
+      <w:lvlJc w:val="left"/>
+      <w:pPr>
+        <w:ind w:left="5040" w:hanging="360"/>
+      </w:pPr>
+      <w:rPr>
+        <w:rFonts w:ascii="Symbol" w:hAnsi="Symbol" w:hint="default"/>
+      </w:rPr>
+    </w:lvl>
+    <w:lvl w:ilvl="7" w:tplc="08090003" w:tentative="1">
+      <w:start w:val="1"/>
+      <w:numFmt w:val="bullet"/>
+      <w:lvlText w:val="o"/>
+      <w:lvlJc w:val="left"/>
+      <w:pPr>
+        <w:ind w:left="5760" w:hanging="360"/>
+      </w:pPr>
+      <w:rPr>
+        <w:rFonts w:ascii="Courier New" w:hAnsi="Courier New" w:cs="Courier New" w:hint="default"/>
+      </w:rPr>
+    </w:lvl>
+    <w:lvl w:ilvl="8" w:tplc="08090005" w:tentative="1">
+      <w:start w:val="1"/>
+      <w:numFmt w:val="bullet"/>
+      <w:lvlText w:val=""/>
+      <w:lvlJc w:val="left"/>
+      <w:pPr>
+        <w:ind w:left="6480" w:hanging="360"/>
+      </w:pPr>
+      <w:rPr>
+        <w:rFonts w:ascii="Wingdings" w:hAnsi="Wingdings" w:hint="default"/>
+      </w:rPr>
+    </w:lvl>
+  </w:abstractNum>
+  <w:num w:numId="1">
+    <w:abstractNumId w:val="0"/>
+  </w:num>
+  <w:num w:numId="2">
+    <w:abstractNumId w:val="1"/>
+  </w:num>
+</w:numbering>
+</file>
+
 <file path=word/styles.xml><?xml version="1.0" encoding="utf-8"?>
-<w:styles xmlns:mc="http://schemas.openxmlformats.org/markup-compatibility/2006" xmlns:r="http://schemas.openxmlformats.org/officeDocument/2006/relationships" xmlns:w="http://schemas.openxmlformats.org/wordprocessingml/2006/main" xmlns:w14="http://schemas.microsoft.com/office/word/2010/wordml" xmlns:w15="http://schemas.microsoft.com/office/word/2012/wordml" xmlns:w16se="http://schemas.microsoft.com/office/word/2015/wordml/symex" mc:Ignorable="w14 w15 w16se">
+<w:styles xmlns:mc="http://schemas.openxmlformats.org/markup-compatibility/2006" xmlns:r="http://schemas.openxmlformats.org/officeDocument/2006/relationships" xmlns:w="http://schemas.openxmlformats.org/wordprocessingml/2006/main" xmlns:w14="http://schemas.microsoft.com/office/word/2010/wordml" xmlns:w15="http://schemas.microsoft.com/office/word/2012/wordml" xmlns:w16cid="http://schemas.microsoft.com/office/word/2016/wordml/cid" xmlns:w16se="http://schemas.microsoft.com/office/word/2015/wordml/symex" mc:Ignorable="w14 w15 w16se w16cid">
   <w:docDefaults>
     <w:rPrDefault>
       <w:rPr>
@@ -1956,7 +2457,7 @@
       </w:pPr>
     </w:pPrDefault>
   </w:docDefaults>
-  <w:latentStyles w:defLockedState="0" w:defUIPriority="99" w:defSemiHidden="0" w:defUnhideWhenUsed="0" w:defQFormat="0" w:count="371">
+  <w:latentStyles w:defLockedState="0" w:defUIPriority="99" w:defSemiHidden="0" w:defUnhideWhenUsed="0" w:defQFormat="0" w:count="375">
     <w:lsdException w:name="Normal" w:uiPriority="0" w:qFormat="1"/>
     <w:lsdException w:name="heading 1" w:uiPriority="9" w:qFormat="1"/>
     <w:lsdException w:name="heading 2" w:semiHidden="1" w:uiPriority="9" w:unhideWhenUsed="1" w:qFormat="1"/>
@@ -2328,6 +2829,10 @@
     <w:lsdException w:name="List Table 5 Dark Accent 6" w:uiPriority="50"/>
     <w:lsdException w:name="List Table 6 Colorful Accent 6" w:uiPriority="51"/>
     <w:lsdException w:name="List Table 7 Colorful Accent 6" w:uiPriority="52"/>
+    <w:lsdException w:name="Mention" w:semiHidden="1" w:unhideWhenUsed="1"/>
+    <w:lsdException w:name="Smart Hyperlink" w:semiHidden="1" w:unhideWhenUsed="1"/>
+    <w:lsdException w:name="Hashtag" w:semiHidden="1" w:unhideWhenUsed="1"/>
+    <w:lsdException w:name="Unresolved Mention" w:semiHidden="1" w:unhideWhenUsed="1"/>
   </w:latentStyles>
   <w:style w:type="paragraph" w:default="1" w:styleId="Normal">
     <w:name w:val="Normal"/>
@@ -2356,6 +2861,29 @@
       <w:color w:val="365F91" w:themeColor="accent1" w:themeShade="BF"/>
       <w:sz w:val="32"/>
       <w:szCs w:val="32"/>
+    </w:rPr>
+  </w:style>
+  <w:style w:type="paragraph" w:styleId="Heading2">
+    <w:name w:val="heading 2"/>
+    <w:basedOn w:val="Normal"/>
+    <w:next w:val="Normal"/>
+    <w:link w:val="Heading2Char"/>
+    <w:uiPriority w:val="9"/>
+    <w:semiHidden/>
+    <w:unhideWhenUsed/>
+    <w:qFormat/>
+    <w:rsid w:val="000723B1"/>
+    <w:pPr>
+      <w:keepNext/>
+      <w:keepLines/>
+      <w:spacing w:before="40" w:after="0"/>
+      <w:outlineLvl w:val="1"/>
+    </w:pPr>
+    <w:rPr>
+      <w:rFonts w:asciiTheme="majorHAnsi" w:eastAsiaTheme="majorEastAsia" w:hAnsiTheme="majorHAnsi" w:cstheme="majorBidi"/>
+      <w:color w:val="365F91" w:themeColor="accent1" w:themeShade="BF"/>
+      <w:sz w:val="26"/>
+      <w:szCs w:val="26"/>
     </w:rPr>
   </w:style>
   <w:style w:type="character" w:default="1" w:styleId="DefaultParagraphFont">
@@ -2428,6 +2956,36 @@
       <w:sz w:val="32"/>
       <w:szCs w:val="32"/>
     </w:rPr>
+  </w:style>
+  <w:style w:type="paragraph" w:styleId="ListParagraph">
+    <w:name w:val="List Paragraph"/>
+    <w:basedOn w:val="Normal"/>
+    <w:uiPriority w:val="34"/>
+    <w:qFormat/>
+    <w:rsid w:val="00260D06"/>
+    <w:pPr>
+      <w:ind w:left="720"/>
+      <w:contextualSpacing/>
+    </w:pPr>
+  </w:style>
+  <w:style w:type="character" w:customStyle="1" w:styleId="Heading2Char">
+    <w:name w:val="Heading 2 Char"/>
+    <w:basedOn w:val="DefaultParagraphFont"/>
+    <w:link w:val="Heading2"/>
+    <w:uiPriority w:val="9"/>
+    <w:semiHidden/>
+    <w:rsid w:val="000723B1"/>
+    <w:rPr>
+      <w:rFonts w:asciiTheme="majorHAnsi" w:eastAsiaTheme="majorEastAsia" w:hAnsiTheme="majorHAnsi" w:cstheme="majorBidi"/>
+      <w:color w:val="365F91" w:themeColor="accent1" w:themeShade="BF"/>
+      <w:sz w:val="26"/>
+      <w:szCs w:val="26"/>
+    </w:rPr>
+  </w:style>
+  <w:style w:type="character" w:customStyle="1" w:styleId="mi">
+    <w:name w:val="mi"/>
+    <w:basedOn w:val="DefaultParagraphFont"/>
+    <w:rsid w:val="000723B1"/>
   </w:style>
 </w:styles>
 </file>
@@ -2715,4 +3273,16 @@
   <a:objectDefaults/>
   <a:extraClrSchemeLst/>
 </a:theme>
+</file>
+
+<file path=customXml/item1.xml><?xml version="1.0" encoding="utf-8"?>
+<b:Sources xmlns:b="http://schemas.openxmlformats.org/officeDocument/2006/bibliography" xmlns="http://schemas.openxmlformats.org/officeDocument/2006/bibliography" SelectedStyle="\APASixthEditionOfficeOnline.xsl" StyleName="APA" Version="6"/>
+</file>
+
+<file path=customXml/itemProps1.xml><?xml version="1.0" encoding="utf-8"?>
+<ds:datastoreItem xmlns:ds="http://schemas.openxmlformats.org/officeDocument/2006/customXml" ds:itemID="{F6B72D15-35D2-44DC-82AC-46FB26924BF1}">
+  <ds:schemaRefs>
+    <ds:schemaRef ds:uri="http://schemas.openxmlformats.org/officeDocument/2006/bibliography"/>
+  </ds:schemaRefs>
+</ds:datastoreItem>
 </file>
</xml_diff>

<commit_message>
in fluxplot: added bowen as a variable, removed default coloring in notebook: more guidance for students about how to make plots; removed original question 4 (compare years) Adjuested answer sheet accordingly
</commit_message>
<xml_diff>
--- a/fluxnet-explorer/Fluxnet-analysis-answer-sheet.docx
+++ b/fluxnet-explorer/Fluxnet-analysis-answer-sheet.docx
@@ -1,6 +1,6 @@
 
 <file path=word/document.xml><?xml version="1.0" encoding="utf-8"?>
-<w:document xmlns:wpc="http://schemas.microsoft.com/office/word/2010/wordprocessingCanvas" xmlns:cx="http://schemas.microsoft.com/office/drawing/2014/chartex" xmlns:cx1="http://schemas.microsoft.com/office/drawing/2015/9/8/chartex" xmlns:cx2="http://schemas.microsoft.com/office/drawing/2015/10/21/chartex" xmlns:cx3="http://schemas.microsoft.com/office/drawing/2016/5/9/chartex" xmlns:cx4="http://schemas.microsoft.com/office/drawing/2016/5/10/chartex" xmlns:cx5="http://schemas.microsoft.com/office/drawing/2016/5/11/chartex" xmlns:cx6="http://schemas.microsoft.com/office/drawing/2016/5/12/chartex" xmlns:cx7="http://schemas.microsoft.com/office/drawing/2016/5/13/chartex" xmlns:cx8="http://schemas.microsoft.com/office/drawing/2016/5/14/chartex" xmlns:mc="http://schemas.openxmlformats.org/markup-compatibility/2006" xmlns:aink="http://schemas.microsoft.com/office/drawing/2016/ink" xmlns:am3d="http://schemas.microsoft.com/office/drawing/2017/model3d" xmlns:o="urn:schemas-microsoft-com:office:office" xmlns:r="http://schemas.openxmlformats.org/officeDocument/2006/relationships" xmlns:m="http://schemas.openxmlformats.org/officeDocument/2006/math" xmlns:v="urn:schemas-microsoft-com:vml" xmlns:wp14="http://schemas.microsoft.com/office/word/2010/wordprocessingDrawing" xmlns:wp="http://schemas.openxmlformats.org/drawingml/2006/wordprocessingDrawing" xmlns:w10="urn:schemas-microsoft-com:office:word" xmlns:w="http://schemas.openxmlformats.org/wordprocessingml/2006/main" xmlns:w14="http://schemas.microsoft.com/office/word/2010/wordml" xmlns:w15="http://schemas.microsoft.com/office/word/2012/wordml" xmlns:w16cid="http://schemas.microsoft.com/office/word/2016/wordml/cid" xmlns:w16se="http://schemas.microsoft.com/office/word/2015/wordml/symex" xmlns:wpg="http://schemas.microsoft.com/office/word/2010/wordprocessingGroup" xmlns:wpi="http://schemas.microsoft.com/office/word/2010/wordprocessingInk" xmlns:wne="http://schemas.microsoft.com/office/word/2006/wordml" xmlns:wps="http://schemas.microsoft.com/office/word/2010/wordprocessingShape" mc:Ignorable="w14 w15 w16se w16cid wp14">
+<w:document xmlns:wpc="http://schemas.microsoft.com/office/word/2010/wordprocessingCanvas" xmlns:cx="http://schemas.microsoft.com/office/drawing/2014/chartex" xmlns:cx1="http://schemas.microsoft.com/office/drawing/2015/9/8/chartex" xmlns:cx2="http://schemas.microsoft.com/office/drawing/2015/10/21/chartex" xmlns:cx3="http://schemas.microsoft.com/office/drawing/2016/5/9/chartex" xmlns:cx4="http://schemas.microsoft.com/office/drawing/2016/5/10/chartex" xmlns:cx5="http://schemas.microsoft.com/office/drawing/2016/5/11/chartex" xmlns:cx6="http://schemas.microsoft.com/office/drawing/2016/5/12/chartex" xmlns:cx7="http://schemas.microsoft.com/office/drawing/2016/5/13/chartex" xmlns:cx8="http://schemas.microsoft.com/office/drawing/2016/5/14/chartex" xmlns:mc="http://schemas.openxmlformats.org/markup-compatibility/2006" xmlns:aink="http://schemas.microsoft.com/office/drawing/2016/ink" xmlns:am3d="http://schemas.microsoft.com/office/drawing/2017/model3d" xmlns:o="urn:schemas-microsoft-com:office:office" xmlns:r="http://schemas.openxmlformats.org/officeDocument/2006/relationships" xmlns:m="http://schemas.openxmlformats.org/officeDocument/2006/math" xmlns:v="urn:schemas-microsoft-com:vml" xmlns:wp14="http://schemas.microsoft.com/office/word/2010/wordprocessingDrawing" xmlns:wp="http://schemas.openxmlformats.org/drawingml/2006/wordprocessingDrawing" xmlns:w10="urn:schemas-microsoft-com:office:word" xmlns:w="http://schemas.openxmlformats.org/wordprocessingml/2006/main" xmlns:w14="http://schemas.microsoft.com/office/word/2010/wordml" xmlns:w15="http://schemas.microsoft.com/office/word/2012/wordml" xmlns:w16cex="http://schemas.microsoft.com/office/word/2018/wordml/cex" xmlns:w16cid="http://schemas.microsoft.com/office/word/2016/wordml/cid" xmlns:w16="http://schemas.microsoft.com/office/word/2018/wordml" xmlns:w16se="http://schemas.microsoft.com/office/word/2015/wordml/symex" xmlns:wpg="http://schemas.microsoft.com/office/word/2010/wordprocessingGroup" xmlns:wpi="http://schemas.microsoft.com/office/word/2010/wordprocessingInk" xmlns:wne="http://schemas.microsoft.com/office/word/2006/wordml" xmlns:wps="http://schemas.microsoft.com/office/word/2010/wordprocessingShape" mc:Ignorable="w14 w15 w16se w16cid w16 w16cex wp14">
   <w:body>
     <w:p>
       <w:pPr>
@@ -14,23 +14,7 @@
           <w:b/>
           <w:sz w:val="32"/>
         </w:rPr>
-        <w:t xml:space="preserve">Surface fluxes – analysis of </w:t>
-      </w:r>
-      <w:proofErr w:type="spellStart"/>
-      <w:r>
-        <w:rPr>
-          <w:b/>
-          <w:sz w:val="32"/>
-        </w:rPr>
-        <w:t>Fluxnet</w:t>
-      </w:r>
-      <w:proofErr w:type="spellEnd"/>
-      <w:r>
-        <w:rPr>
-          <w:b/>
-          <w:sz w:val="32"/>
-        </w:rPr>
-        <w:t xml:space="preserve"> data</w:t>
+        <w:t>Surface fluxes – analysis of Fluxnet data</w:t>
       </w:r>
       <w:r>
         <w:rPr>
@@ -376,7 +360,18 @@
     </w:p>
     <w:p>
       <w:r>
-        <w:t>Typical values for daily mean surface energy balance terms (e.g. ‘summer’ means roughly the average value for all summers in the plot)</w:t>
+        <w:t xml:space="preserve">Typical values for </w:t>
+      </w:r>
+      <w:bookmarkStart w:id="0" w:name="_Hlk103026413"/>
+      <w:r>
+        <w:t xml:space="preserve">24-hour </w:t>
+      </w:r>
+      <w:r>
+        <w:t xml:space="preserve">mean </w:t>
+      </w:r>
+      <w:bookmarkEnd w:id="0"/>
+      <w:r>
+        <w:t>surface energy balance terms (e.g. ‘summer’ means roughly the average value for all summers in the plot)</w:t>
       </w:r>
     </w:p>
     <w:tbl>
@@ -424,14 +419,12 @@
                 <w:b/>
               </w:rPr>
             </w:pPr>
-            <w:proofErr w:type="spellStart"/>
             <w:r>
               <w:rPr>
                 <w:b/>
               </w:rPr>
               <w:t>Loobos</w:t>
             </w:r>
-            <w:proofErr w:type="spellEnd"/>
           </w:p>
         </w:tc>
         <w:tc>
@@ -445,14 +438,12 @@
                 <w:b/>
               </w:rPr>
             </w:pPr>
-            <w:proofErr w:type="spellStart"/>
             <w:r>
               <w:rPr>
                 <w:b/>
               </w:rPr>
               <w:t>Horstermeer</w:t>
             </w:r>
-            <w:proofErr w:type="spellEnd"/>
           </w:p>
         </w:tc>
         <w:tc>
@@ -466,14 +457,12 @@
                 <w:b/>
               </w:rPr>
             </w:pPr>
-            <w:proofErr w:type="spellStart"/>
             <w:r>
               <w:rPr>
                 <w:b/>
               </w:rPr>
               <w:t>Rollesbroich</w:t>
             </w:r>
-            <w:proofErr w:type="spellEnd"/>
           </w:p>
         </w:tc>
       </w:tr>
@@ -801,204 +790,18 @@
         </w:tc>
       </w:tr>
     </w:tbl>
-    <w:p/>
     <w:p>
       <w:pPr>
         <w:pStyle w:val="Heading2"/>
       </w:pPr>
-      <w:r>
-        <w:t>3</w:t>
-      </w:r>
-      <w:r>
-        <w:t xml:space="preserve">. </w:t>
-      </w:r>
-      <w:r>
-        <w:t>Variation between years</w:t>
-      </w:r>
     </w:p>
-    <w:p>
-      <w:r>
-        <w:t>For each site you see that the typical summer and winter values vary somewhat between years. Find out possible cause for this variability (so apart from observed difference in flux, what other variables are different between the years that could explain the difference in the flux)</w:t>
-      </w:r>
-    </w:p>
-    <w:tbl>
-      <w:tblPr>
-        <w:tblStyle w:val="TableGrid"/>
-        <w:tblW w:w="9322" w:type="dxa"/>
-        <w:tblLook w:val="04A0" w:firstRow="1" w:lastRow="0" w:firstColumn="1" w:lastColumn="0" w:noHBand="0" w:noVBand="1"/>
-      </w:tblPr>
-      <w:tblGrid>
-        <w:gridCol w:w="1479"/>
-        <w:gridCol w:w="1127"/>
-        <w:gridCol w:w="6716"/>
-      </w:tblGrid>
-      <w:tr>
-        <w:tc>
-          <w:tcPr>
-            <w:tcW w:w="1384" w:type="dxa"/>
-          </w:tcPr>
-          <w:p>
-            <w:pPr>
-              <w:rPr>
-                <w:b/>
-              </w:rPr>
-            </w:pPr>
-            <w:r>
-              <w:rPr>
-                <w:b/>
-              </w:rPr>
-              <w:lastRenderedPageBreak/>
-              <w:t>Site</w:t>
-            </w:r>
-          </w:p>
-        </w:tc>
-        <w:tc>
-          <w:tcPr>
-            <w:tcW w:w="1134" w:type="dxa"/>
-          </w:tcPr>
-          <w:p>
-            <w:pPr>
-              <w:rPr>
-                <w:b/>
-              </w:rPr>
-            </w:pPr>
-            <w:r>
-              <w:rPr>
-                <w:b/>
-              </w:rPr>
-              <w:t>Flux</w:t>
-            </w:r>
-          </w:p>
-        </w:tc>
-        <w:tc>
-          <w:tcPr>
-            <w:tcW w:w="6804" w:type="dxa"/>
-          </w:tcPr>
-          <w:p>
-            <w:pPr>
-              <w:rPr>
-                <w:b/>
-              </w:rPr>
-            </w:pPr>
-            <w:r>
-              <w:rPr>
-                <w:b/>
-              </w:rPr>
-              <w:t>Variation and explanation</w:t>
-            </w:r>
-          </w:p>
-        </w:tc>
-      </w:tr>
-      <w:tr>
-        <w:tc>
-          <w:tcPr>
-            <w:tcW w:w="1384" w:type="dxa"/>
-          </w:tcPr>
-          <w:p>
-            <w:proofErr w:type="spellStart"/>
-            <w:r>
-              <w:t>Loob</w:t>
-            </w:r>
-            <w:r>
-              <w:t>o</w:t>
-            </w:r>
-            <w:r>
-              <w:t>s</w:t>
-            </w:r>
-            <w:proofErr w:type="spellEnd"/>
-          </w:p>
-        </w:tc>
-        <w:tc>
-          <w:tcPr>
-            <w:tcW w:w="1134" w:type="dxa"/>
-          </w:tcPr>
-          <w:p>
-            <w:r>
-              <w:t>LE</w:t>
-            </w:r>
-          </w:p>
-        </w:tc>
-        <w:tc>
-          <w:tcPr>
-            <w:tcW w:w="6804" w:type="dxa"/>
-          </w:tcPr>
-          <w:p/>
-        </w:tc>
-      </w:tr>
-      <w:tr>
-        <w:tc>
-          <w:tcPr>
-            <w:tcW w:w="1384" w:type="dxa"/>
-          </w:tcPr>
-          <w:p>
-            <w:proofErr w:type="spellStart"/>
-            <w:r>
-              <w:t>Horstermeer</w:t>
-            </w:r>
-            <w:proofErr w:type="spellEnd"/>
-          </w:p>
-        </w:tc>
-        <w:tc>
-          <w:tcPr>
-            <w:tcW w:w="1134" w:type="dxa"/>
-          </w:tcPr>
-          <w:p>
-            <w:r>
-              <w:t>Q*</w:t>
-            </w:r>
-          </w:p>
-        </w:tc>
-        <w:tc>
-          <w:tcPr>
-            <w:tcW w:w="6804" w:type="dxa"/>
-          </w:tcPr>
-          <w:p/>
-        </w:tc>
-      </w:tr>
-      <w:tr>
-        <w:tc>
-          <w:tcPr>
-            <w:tcW w:w="1384" w:type="dxa"/>
-          </w:tcPr>
-          <w:p>
-            <w:proofErr w:type="spellStart"/>
-            <w:r>
-              <w:t>Loobos</w:t>
-            </w:r>
-            <w:proofErr w:type="spellEnd"/>
-          </w:p>
-        </w:tc>
-        <w:tc>
-          <w:tcPr>
-            <w:tcW w:w="1134" w:type="dxa"/>
-          </w:tcPr>
-          <w:p>
-            <w:r>
-              <w:t>Q*</w:t>
-            </w:r>
-          </w:p>
-        </w:tc>
-        <w:tc>
-          <w:tcPr>
-            <w:tcW w:w="6804" w:type="dxa"/>
-          </w:tcPr>
-          <w:p/>
-        </w:tc>
-      </w:tr>
-    </w:tbl>
-    <w:p/>
     <w:p>
       <w:pPr>
         <w:pStyle w:val="Heading1"/>
       </w:pPr>
       <w:r>
-        <w:t xml:space="preserve">Part II - </w:t>
-      </w:r>
-      <w:proofErr w:type="spellStart"/>
-      <w:r>
-        <w:t>Evapotranspiraton</w:t>
-      </w:r>
-      <w:proofErr w:type="spellEnd"/>
+        <w:t>Part II - Evapotranspiraton</w:t>
+      </w:r>
     </w:p>
     <w:p/>
     <w:p>
@@ -1006,14 +809,14 @@
         <w:pStyle w:val="Heading2"/>
       </w:pPr>
       <w:r>
-        <w:t xml:space="preserve">4. </w:t>
-      </w:r>
-      <w:r>
-        <w:t xml:space="preserve">Partitioning between </w:t>
-      </w:r>
-      <w:proofErr w:type="spellStart"/>
-      <w:r>
-        <w:t>L</w:t>
+        <w:lastRenderedPageBreak/>
+        <w:t>3</w:t>
+      </w:r>
+      <w:r>
+        <w:t xml:space="preserve">. </w:t>
+      </w:r>
+      <w:r>
+        <w:t>Partitioning between L</w:t>
       </w:r>
       <w:r>
         <w:rPr>
@@ -1022,11 +825,7 @@
         <w:t>v</w:t>
       </w:r>
       <w:r>
-        <w:t>E</w:t>
-      </w:r>
-      <w:proofErr w:type="spellEnd"/>
-      <w:r>
-        <w:t xml:space="preserve"> and H</w:t>
+        <w:t>E and H</w:t>
       </w:r>
     </w:p>
     <w:p>
@@ -1120,14 +919,12 @@
                 <w:b/>
               </w:rPr>
             </w:pPr>
-            <w:proofErr w:type="spellStart"/>
             <w:r>
               <w:rPr>
                 <w:b/>
               </w:rPr>
               <w:t>Loobos</w:t>
             </w:r>
-            <w:proofErr w:type="spellEnd"/>
           </w:p>
         </w:tc>
         <w:tc>
@@ -1148,14 +945,12 @@
                 <w:b/>
               </w:rPr>
             </w:pPr>
-            <w:proofErr w:type="spellStart"/>
             <w:r>
               <w:rPr>
                 <w:b/>
               </w:rPr>
               <w:t>Horstermeer</w:t>
             </w:r>
-            <w:proofErr w:type="spellEnd"/>
           </w:p>
         </w:tc>
         <w:tc>
@@ -1176,14 +971,12 @@
                 <w:b/>
               </w:rPr>
             </w:pPr>
-            <w:proofErr w:type="spellStart"/>
             <w:r>
               <w:rPr>
                 <w:b/>
               </w:rPr>
               <w:t>Rollesbroich</w:t>
             </w:r>
-            <w:proofErr w:type="spellEnd"/>
           </w:p>
         </w:tc>
         <w:tc>
@@ -1200,7 +993,10 @@
         <w:pStyle w:val="Heading2"/>
       </w:pPr>
       <w:r>
-        <w:t xml:space="preserve">5. </w:t>
+        <w:t>4</w:t>
+      </w:r>
+      <w:r>
+        <w:t xml:space="preserve">. </w:t>
       </w:r>
       <w:r>
         <w:t>Crop factors and reference evapotranspiration</w:t>
@@ -1208,26 +1004,10 @@
     </w:p>
     <w:p>
       <w:r>
-        <w:t xml:space="preserve">Estimates of actual evapotranspiration are often based on reference evapotranspiration values, with or without the application of crop factors. Compare for each site the actual evapotranspiration to the </w:t>
-      </w:r>
-      <w:proofErr w:type="spellStart"/>
-      <w:r>
-        <w:t>Makkink</w:t>
-      </w:r>
-      <w:proofErr w:type="spellEnd"/>
-      <w:r>
-        <w:t xml:space="preserve"> reference </w:t>
-      </w:r>
-      <w:r>
-        <w:t>evapotranspiration (</w:t>
-      </w:r>
-      <w:proofErr w:type="spellStart"/>
-      <w:r>
-        <w:t>ET_Makkink</w:t>
-      </w:r>
-      <w:proofErr w:type="spellEnd"/>
-      <w:r>
-        <w:t xml:space="preserve">) </w:t>
+        <w:t xml:space="preserve">Estimates of actual evapotranspiration are often based on reference evapotranspiration values, with or without the application of crop factors. Compare for each site the actual evapotranspiration to the Makkink reference </w:t>
+      </w:r>
+      <w:r>
+        <w:t xml:space="preserve">evapotranspiration (ET_Makkink) </w:t>
       </w:r>
       <w:r>
         <w:t>and make an estimate of the crop factor that connects the two</w:t>
@@ -1235,8 +1015,6 @@
       <w:r>
         <w:t xml:space="preserve">. </w:t>
       </w:r>
-      <w:bookmarkStart w:id="0" w:name="_GoBack"/>
-      <w:bookmarkEnd w:id="0"/>
       <w:r>
         <w:t xml:space="preserve"> Discuss your findings.</w:t>
       </w:r>
@@ -1324,14 +1102,12 @@
                 <w:b/>
               </w:rPr>
             </w:pPr>
-            <w:proofErr w:type="spellStart"/>
             <w:r>
               <w:rPr>
                 <w:b/>
               </w:rPr>
               <w:t>Loobos</w:t>
             </w:r>
-            <w:proofErr w:type="spellEnd"/>
           </w:p>
         </w:tc>
         <w:tc>
@@ -1352,14 +1128,12 @@
                 <w:b/>
               </w:rPr>
             </w:pPr>
-            <w:proofErr w:type="spellStart"/>
             <w:r>
               <w:rPr>
                 <w:b/>
               </w:rPr>
               <w:t>Horstermeer</w:t>
             </w:r>
-            <w:proofErr w:type="spellEnd"/>
           </w:p>
         </w:tc>
         <w:tc>
@@ -1380,14 +1154,12 @@
                 <w:b/>
               </w:rPr>
             </w:pPr>
-            <w:proofErr w:type="spellStart"/>
             <w:r>
               <w:rPr>
                 <w:b/>
               </w:rPr>
               <w:t>Rollesbroich</w:t>
             </w:r>
-            <w:proofErr w:type="spellEnd"/>
           </w:p>
         </w:tc>
         <w:tc>
@@ -1412,7 +1184,10 @@
         <w:pStyle w:val="Heading2"/>
       </w:pPr>
       <w:r>
-        <w:t xml:space="preserve">6. </w:t>
+        <w:t>5</w:t>
+      </w:r>
+      <w:r>
+        <w:t xml:space="preserve">. </w:t>
       </w:r>
       <w:r>
         <w:t>T</w:t>
@@ -1604,7 +1379,10 @@
     <w:p/>
     <w:p>
       <w:r>
-        <w:t xml:space="preserve">7. </w:t>
+        <w:t>6</w:t>
+      </w:r>
+      <w:r>
+        <w:t xml:space="preserve">. </w:t>
       </w:r>
       <w:r>
         <w:rPr>
@@ -1643,7 +1421,6 @@
               <w:rPr>
                 <w:b/>
               </w:rPr>
-              <w:lastRenderedPageBreak/>
               <w:t>Site</w:t>
             </w:r>
           </w:p>
@@ -1669,21 +1446,7 @@
                 <w:b/>
               </w:rPr>
               <w:br/>
-              <w:t>(</w:t>
-            </w:r>
-            <w:proofErr w:type="spellStart"/>
-            <w:r>
-              <w:rPr>
-                <w:b/>
-              </w:rPr>
-              <w:t>umol</w:t>
-            </w:r>
-            <w:proofErr w:type="spellEnd"/>
-            <w:r>
-              <w:rPr>
-                <w:b/>
-              </w:rPr>
-              <w:t>/J)</w:t>
+              <w:t>(umol/J)</w:t>
             </w:r>
           </w:p>
         </w:tc>
@@ -1708,21 +1471,7 @@
                 <w:b/>
               </w:rPr>
               <w:br/>
-              <w:t>(</w:t>
-            </w:r>
-            <w:proofErr w:type="spellStart"/>
-            <w:r>
-              <w:rPr>
-                <w:b/>
-              </w:rPr>
-              <w:t>umol</w:t>
-            </w:r>
-            <w:proofErr w:type="spellEnd"/>
-            <w:r>
-              <w:rPr>
-                <w:b/>
-              </w:rPr>
-              <w:t>/m2/s)</w:t>
+              <w:t>(umol/m2/s)</w:t>
             </w:r>
           </w:p>
         </w:tc>
@@ -1756,14 +1505,12 @@
                 <w:b/>
               </w:rPr>
             </w:pPr>
-            <w:proofErr w:type="spellStart"/>
             <w:r>
               <w:rPr>
                 <w:b/>
               </w:rPr>
               <w:t>Loobos</w:t>
             </w:r>
-            <w:proofErr w:type="spellEnd"/>
           </w:p>
         </w:tc>
         <w:tc>
@@ -1796,14 +1543,12 @@
                 <w:b/>
               </w:rPr>
             </w:pPr>
-            <w:proofErr w:type="spellStart"/>
             <w:r>
               <w:rPr>
                 <w:b/>
               </w:rPr>
               <w:t>Horstermeer</w:t>
             </w:r>
-            <w:proofErr w:type="spellEnd"/>
           </w:p>
         </w:tc>
         <w:tc>
@@ -1836,14 +1581,12 @@
                 <w:b/>
               </w:rPr>
             </w:pPr>
-            <w:proofErr w:type="spellStart"/>
             <w:r>
               <w:rPr>
                 <w:b/>
               </w:rPr>
               <w:t>Rollesbroich</w:t>
             </w:r>
-            <w:proofErr w:type="spellEnd"/>
           </w:p>
         </w:tc>
         <w:tc>
@@ -1893,7 +1636,11 @@
     <w:p/>
     <w:p>
       <w:r>
-        <w:t xml:space="preserve">8. </w:t>
+        <w:lastRenderedPageBreak/>
+        <w:t>7</w:t>
+      </w:r>
+      <w:r>
+        <w:t xml:space="preserve">. </w:t>
       </w:r>
       <w:r>
         <w:rPr>
@@ -1966,21 +1713,7 @@
                 <w:b/>
               </w:rPr>
               <w:br/>
-              <w:t>(</w:t>
-            </w:r>
-            <w:proofErr w:type="spellStart"/>
-            <w:r>
-              <w:rPr>
-                <w:b/>
-              </w:rPr>
-              <w:t>umol</w:t>
-            </w:r>
-            <w:proofErr w:type="spellEnd"/>
-            <w:r>
-              <w:rPr>
-                <w:b/>
-              </w:rPr>
-              <w:t>/J)</w:t>
+              <w:t>(umol/J)</w:t>
             </w:r>
           </w:p>
         </w:tc>
@@ -2005,21 +1738,7 @@
                 <w:b/>
               </w:rPr>
               <w:br/>
-              <w:t>(</w:t>
-            </w:r>
-            <w:proofErr w:type="spellStart"/>
-            <w:r>
-              <w:rPr>
-                <w:b/>
-              </w:rPr>
-              <w:t>umol</w:t>
-            </w:r>
-            <w:proofErr w:type="spellEnd"/>
-            <w:r>
-              <w:rPr>
-                <w:b/>
-              </w:rPr>
-              <w:t>/J)</w:t>
+              <w:t>(umol/J)</w:t>
             </w:r>
           </w:p>
         </w:tc>
@@ -2053,14 +1772,12 @@
                 <w:b/>
               </w:rPr>
             </w:pPr>
-            <w:proofErr w:type="spellStart"/>
             <w:r>
               <w:rPr>
                 <w:b/>
               </w:rPr>
               <w:t>Loobos</w:t>
             </w:r>
-            <w:proofErr w:type="spellEnd"/>
           </w:p>
         </w:tc>
         <w:tc>
@@ -2093,14 +1810,12 @@
                 <w:b/>
               </w:rPr>
             </w:pPr>
-            <w:proofErr w:type="spellStart"/>
             <w:r>
               <w:rPr>
                 <w:b/>
               </w:rPr>
               <w:t>Horstermeer</w:t>
             </w:r>
-            <w:proofErr w:type="spellEnd"/>
           </w:p>
         </w:tc>
         <w:tc>
@@ -2133,14 +1848,12 @@
                 <w:b/>
               </w:rPr>
             </w:pPr>
-            <w:proofErr w:type="spellStart"/>
             <w:r>
               <w:rPr>
                 <w:b/>
               </w:rPr>
               <w:t>Rollesbroich</w:t>
             </w:r>
-            <w:proofErr w:type="spellEnd"/>
           </w:p>
         </w:tc>
         <w:tc>
@@ -2204,7 +1917,7 @@
 </file>
 
 <file path=word/numbering.xml><?xml version="1.0" encoding="utf-8"?>
-<w:numbering xmlns:wpc="http://schemas.microsoft.com/office/word/2010/wordprocessingCanvas" xmlns:cx="http://schemas.microsoft.com/office/drawing/2014/chartex" xmlns:cx1="http://schemas.microsoft.com/office/drawing/2015/9/8/chartex" xmlns:cx2="http://schemas.microsoft.com/office/drawing/2015/10/21/chartex" xmlns:cx3="http://schemas.microsoft.com/office/drawing/2016/5/9/chartex" xmlns:cx4="http://schemas.microsoft.com/office/drawing/2016/5/10/chartex" xmlns:cx5="http://schemas.microsoft.com/office/drawing/2016/5/11/chartex" xmlns:cx6="http://schemas.microsoft.com/office/drawing/2016/5/12/chartex" xmlns:cx7="http://schemas.microsoft.com/office/drawing/2016/5/13/chartex" xmlns:cx8="http://schemas.microsoft.com/office/drawing/2016/5/14/chartex" xmlns:mc="http://schemas.openxmlformats.org/markup-compatibility/2006" xmlns:aink="http://schemas.microsoft.com/office/drawing/2016/ink" xmlns:am3d="http://schemas.microsoft.com/office/drawing/2017/model3d" xmlns:o="urn:schemas-microsoft-com:office:office" xmlns:r="http://schemas.openxmlformats.org/officeDocument/2006/relationships" xmlns:m="http://schemas.openxmlformats.org/officeDocument/2006/math" xmlns:v="urn:schemas-microsoft-com:vml" xmlns:wp14="http://schemas.microsoft.com/office/word/2010/wordprocessingDrawing" xmlns:wp="http://schemas.openxmlformats.org/drawingml/2006/wordprocessingDrawing" xmlns:w10="urn:schemas-microsoft-com:office:word" xmlns:w="http://schemas.openxmlformats.org/wordprocessingml/2006/main" xmlns:w14="http://schemas.microsoft.com/office/word/2010/wordml" xmlns:w15="http://schemas.microsoft.com/office/word/2012/wordml" xmlns:w16cid="http://schemas.microsoft.com/office/word/2016/wordml/cid" xmlns:w16se="http://schemas.microsoft.com/office/word/2015/wordml/symex" xmlns:wpg="http://schemas.microsoft.com/office/word/2010/wordprocessingGroup" xmlns:wpi="http://schemas.microsoft.com/office/word/2010/wordprocessingInk" xmlns:wne="http://schemas.microsoft.com/office/word/2006/wordml" xmlns:wps="http://schemas.microsoft.com/office/word/2010/wordprocessingShape" mc:Ignorable="w14 w15 w16se w16cid wp14">
+<w:numbering xmlns:wpc="http://schemas.microsoft.com/office/word/2010/wordprocessingCanvas" xmlns:cx="http://schemas.microsoft.com/office/drawing/2014/chartex" xmlns:cx1="http://schemas.microsoft.com/office/drawing/2015/9/8/chartex" xmlns:cx2="http://schemas.microsoft.com/office/drawing/2015/10/21/chartex" xmlns:cx3="http://schemas.microsoft.com/office/drawing/2016/5/9/chartex" xmlns:cx4="http://schemas.microsoft.com/office/drawing/2016/5/10/chartex" xmlns:cx5="http://schemas.microsoft.com/office/drawing/2016/5/11/chartex" xmlns:cx6="http://schemas.microsoft.com/office/drawing/2016/5/12/chartex" xmlns:cx7="http://schemas.microsoft.com/office/drawing/2016/5/13/chartex" xmlns:cx8="http://schemas.microsoft.com/office/drawing/2016/5/14/chartex" xmlns:mc="http://schemas.openxmlformats.org/markup-compatibility/2006" xmlns:aink="http://schemas.microsoft.com/office/drawing/2016/ink" xmlns:am3d="http://schemas.microsoft.com/office/drawing/2017/model3d" xmlns:o="urn:schemas-microsoft-com:office:office" xmlns:r="http://schemas.openxmlformats.org/officeDocument/2006/relationships" xmlns:m="http://schemas.openxmlformats.org/officeDocument/2006/math" xmlns:v="urn:schemas-microsoft-com:vml" xmlns:wp14="http://schemas.microsoft.com/office/word/2010/wordprocessingDrawing" xmlns:wp="http://schemas.openxmlformats.org/drawingml/2006/wordprocessingDrawing" xmlns:w10="urn:schemas-microsoft-com:office:word" xmlns:w="http://schemas.openxmlformats.org/wordprocessingml/2006/main" xmlns:w14="http://schemas.microsoft.com/office/word/2010/wordml" xmlns:w15="http://schemas.microsoft.com/office/word/2012/wordml" xmlns:w16cex="http://schemas.microsoft.com/office/word/2018/wordml/cex" xmlns:w16cid="http://schemas.microsoft.com/office/word/2016/wordml/cid" xmlns:w16="http://schemas.microsoft.com/office/word/2018/wordml" xmlns:w16se="http://schemas.microsoft.com/office/word/2015/wordml/symex" xmlns:wpg="http://schemas.microsoft.com/office/word/2010/wordprocessingGroup" xmlns:wpi="http://schemas.microsoft.com/office/word/2010/wordprocessingInk" xmlns:wne="http://schemas.microsoft.com/office/word/2006/wordml" xmlns:wps="http://schemas.microsoft.com/office/word/2010/wordprocessingShape" mc:Ignorable="w14 w15 w16se w16cid w16 w16cex wp14">
   <w:abstractNum w:abstractNumId="0" w15:restartNumberingAfterBreak="0">
     <w:nsid w:val="0B9C0586"/>
     <w:multiLevelType w:val="hybridMultilevel"/>
@@ -2441,7 +2154,7 @@
 </file>
 
 <file path=word/styles.xml><?xml version="1.0" encoding="utf-8"?>
-<w:styles xmlns:mc="http://schemas.openxmlformats.org/markup-compatibility/2006" xmlns:r="http://schemas.openxmlformats.org/officeDocument/2006/relationships" xmlns:w="http://schemas.openxmlformats.org/wordprocessingml/2006/main" xmlns:w14="http://schemas.microsoft.com/office/word/2010/wordml" xmlns:w15="http://schemas.microsoft.com/office/word/2012/wordml" xmlns:w16cid="http://schemas.microsoft.com/office/word/2016/wordml/cid" xmlns:w16se="http://schemas.microsoft.com/office/word/2015/wordml/symex" mc:Ignorable="w14 w15 w16se w16cid">
+<w:styles xmlns:mc="http://schemas.openxmlformats.org/markup-compatibility/2006" xmlns:r="http://schemas.openxmlformats.org/officeDocument/2006/relationships" xmlns:w="http://schemas.openxmlformats.org/wordprocessingml/2006/main" xmlns:w14="http://schemas.microsoft.com/office/word/2010/wordml" xmlns:w15="http://schemas.microsoft.com/office/word/2012/wordml" xmlns:w16cex="http://schemas.microsoft.com/office/word/2018/wordml/cex" xmlns:w16cid="http://schemas.microsoft.com/office/word/2016/wordml/cid" xmlns:w16="http://schemas.microsoft.com/office/word/2018/wordml" xmlns:w16se="http://schemas.microsoft.com/office/word/2015/wordml/symex" mc:Ignorable="w14 w15 w16se w16cid w16 w16cex">
   <w:docDefaults>
     <w:rPrDefault>
       <w:rPr>
@@ -2457,7 +2170,7 @@
       </w:pPr>
     </w:pPrDefault>
   </w:docDefaults>
-  <w:latentStyles w:defLockedState="0" w:defUIPriority="99" w:defSemiHidden="0" w:defUnhideWhenUsed="0" w:defQFormat="0" w:count="375">
+  <w:latentStyles w:defLockedState="0" w:defUIPriority="99" w:defSemiHidden="0" w:defUnhideWhenUsed="0" w:defQFormat="0" w:count="376">
     <w:lsdException w:name="Normal" w:uiPriority="0" w:qFormat="1"/>
     <w:lsdException w:name="heading 1" w:uiPriority="9" w:qFormat="1"/>
     <w:lsdException w:name="heading 2" w:semiHidden="1" w:uiPriority="9" w:unhideWhenUsed="1" w:qFormat="1"/>
@@ -2563,7 +2276,6 @@
     <w:lsdException w:name="HTML Sample" w:semiHidden="1" w:unhideWhenUsed="1"/>
     <w:lsdException w:name="HTML Typewriter" w:semiHidden="1" w:unhideWhenUsed="1"/>
     <w:lsdException w:name="HTML Variable" w:semiHidden="1" w:unhideWhenUsed="1"/>
-    <w:lsdException w:name="Normal Table" w:semiHidden="1" w:unhideWhenUsed="1"/>
     <w:lsdException w:name="annotation subject" w:semiHidden="1" w:unhideWhenUsed="1"/>
     <w:lsdException w:name="No List" w:semiHidden="1" w:unhideWhenUsed="1"/>
     <w:lsdException w:name="Outline List 1" w:semiHidden="1" w:unhideWhenUsed="1"/>
@@ -2610,10 +2322,8 @@
     <w:lsdException w:name="Table Subtle 2" w:semiHidden="1" w:unhideWhenUsed="1"/>
     <w:lsdException w:name="Table Web 1" w:semiHidden="1" w:unhideWhenUsed="1"/>
     <w:lsdException w:name="Table Web 2" w:semiHidden="1" w:unhideWhenUsed="1"/>
-    <w:lsdException w:name="Table Web 3" w:semiHidden="1" w:unhideWhenUsed="1"/>
     <w:lsdException w:name="Balloon Text" w:semiHidden="1" w:unhideWhenUsed="1"/>
     <w:lsdException w:name="Table Grid" w:uiPriority="59"/>
-    <w:lsdException w:name="Table Theme" w:semiHidden="1" w:unhideWhenUsed="1"/>
     <w:lsdException w:name="Placeholder Text" w:semiHidden="1"/>
     <w:lsdException w:name="No Spacing" w:uiPriority="1" w:qFormat="1"/>
     <w:lsdException w:name="Light Shading" w:uiPriority="60"/>
@@ -2833,6 +2543,7 @@
     <w:lsdException w:name="Smart Hyperlink" w:semiHidden="1" w:unhideWhenUsed="1"/>
     <w:lsdException w:name="Hashtag" w:semiHidden="1" w:unhideWhenUsed="1"/>
     <w:lsdException w:name="Unresolved Mention" w:semiHidden="1" w:unhideWhenUsed="1"/>
+    <w:lsdException w:name="Smart Link" w:semiHidden="1" w:unhideWhenUsed="1"/>
   </w:latentStyles>
   <w:style w:type="paragraph" w:default="1" w:styleId="Normal">
     <w:name w:val="Normal"/>
@@ -2869,7 +2580,6 @@
     <w:next w:val="Normal"/>
     <w:link w:val="Heading2Char"/>
     <w:uiPriority w:val="9"/>
-    <w:semiHidden/>
     <w:unhideWhenUsed/>
     <w:qFormat/>
     <w:rsid w:val="000723B1"/>
@@ -2973,7 +2683,6 @@
     <w:basedOn w:val="DefaultParagraphFont"/>
     <w:link w:val="Heading2"/>
     <w:uiPriority w:val="9"/>
-    <w:semiHidden/>
     <w:rsid w:val="000723B1"/>
     <w:rPr>
       <w:rFonts w:asciiTheme="majorHAnsi" w:eastAsiaTheme="majorEastAsia" w:hAnsiTheme="majorHAnsi" w:cstheme="majorBidi"/>

</xml_diff>

<commit_message>
Cleaned output from Notebook Small clean up of answer document
</commit_message>
<xml_diff>
--- a/fluxnet-explorer/Fluxnet-analysis-answer-sheet.docx
+++ b/fluxnet-explorer/Fluxnet-analysis-answer-sheet.docx
@@ -1,6 +1,6 @@
 
 <file path=word/document.xml><?xml version="1.0" encoding="utf-8"?>
-<w:document xmlns:wpc="http://schemas.microsoft.com/office/word/2010/wordprocessingCanvas" xmlns:cx="http://schemas.microsoft.com/office/drawing/2014/chartex" xmlns:cx1="http://schemas.microsoft.com/office/drawing/2015/9/8/chartex" xmlns:cx2="http://schemas.microsoft.com/office/drawing/2015/10/21/chartex" xmlns:cx3="http://schemas.microsoft.com/office/drawing/2016/5/9/chartex" xmlns:cx4="http://schemas.microsoft.com/office/drawing/2016/5/10/chartex" xmlns:cx5="http://schemas.microsoft.com/office/drawing/2016/5/11/chartex" xmlns:cx6="http://schemas.microsoft.com/office/drawing/2016/5/12/chartex" xmlns:cx7="http://schemas.microsoft.com/office/drawing/2016/5/13/chartex" xmlns:cx8="http://schemas.microsoft.com/office/drawing/2016/5/14/chartex" xmlns:mc="http://schemas.openxmlformats.org/markup-compatibility/2006" xmlns:aink="http://schemas.microsoft.com/office/drawing/2016/ink" xmlns:am3d="http://schemas.microsoft.com/office/drawing/2017/model3d" xmlns:o="urn:schemas-microsoft-com:office:office" xmlns:r="http://schemas.openxmlformats.org/officeDocument/2006/relationships" xmlns:m="http://schemas.openxmlformats.org/officeDocument/2006/math" xmlns:v="urn:schemas-microsoft-com:vml" xmlns:wp14="http://schemas.microsoft.com/office/word/2010/wordprocessingDrawing" xmlns:wp="http://schemas.openxmlformats.org/drawingml/2006/wordprocessingDrawing" xmlns:w10="urn:schemas-microsoft-com:office:word" xmlns:w="http://schemas.openxmlformats.org/wordprocessingml/2006/main" xmlns:w14="http://schemas.microsoft.com/office/word/2010/wordml" xmlns:w15="http://schemas.microsoft.com/office/word/2012/wordml" xmlns:w16cex="http://schemas.microsoft.com/office/word/2018/wordml/cex" xmlns:w16cid="http://schemas.microsoft.com/office/word/2016/wordml/cid" xmlns:w16="http://schemas.microsoft.com/office/word/2018/wordml" xmlns:w16se="http://schemas.microsoft.com/office/word/2015/wordml/symex" xmlns:wpg="http://schemas.microsoft.com/office/word/2010/wordprocessingGroup" xmlns:wpi="http://schemas.microsoft.com/office/word/2010/wordprocessingInk" xmlns:wne="http://schemas.microsoft.com/office/word/2006/wordml" xmlns:wps="http://schemas.microsoft.com/office/word/2010/wordprocessingShape" mc:Ignorable="w14 w15 w16se w16cid w16 w16cex wp14">
+<w:document xmlns:wpc="http://schemas.microsoft.com/office/word/2010/wordprocessingCanvas" xmlns:cx="http://schemas.microsoft.com/office/drawing/2014/chartex" xmlns:cx1="http://schemas.microsoft.com/office/drawing/2015/9/8/chartex" xmlns:cx2="http://schemas.microsoft.com/office/drawing/2015/10/21/chartex" xmlns:cx3="http://schemas.microsoft.com/office/drawing/2016/5/9/chartex" xmlns:cx4="http://schemas.microsoft.com/office/drawing/2016/5/10/chartex" xmlns:cx5="http://schemas.microsoft.com/office/drawing/2016/5/11/chartex" xmlns:cx6="http://schemas.microsoft.com/office/drawing/2016/5/12/chartex" xmlns:cx7="http://schemas.microsoft.com/office/drawing/2016/5/13/chartex" xmlns:cx8="http://schemas.microsoft.com/office/drawing/2016/5/14/chartex" xmlns:mc="http://schemas.openxmlformats.org/markup-compatibility/2006" xmlns:aink="http://schemas.microsoft.com/office/drawing/2016/ink" xmlns:am3d="http://schemas.microsoft.com/office/drawing/2017/model3d" xmlns:o="urn:schemas-microsoft-com:office:office" xmlns:oel="http://schemas.microsoft.com/office/2019/extlst" xmlns:r="http://schemas.openxmlformats.org/officeDocument/2006/relationships" xmlns:m="http://schemas.openxmlformats.org/officeDocument/2006/math" xmlns:v="urn:schemas-microsoft-com:vml" xmlns:wp14="http://schemas.microsoft.com/office/word/2010/wordprocessingDrawing" xmlns:wp="http://schemas.openxmlformats.org/drawingml/2006/wordprocessingDrawing" xmlns:w10="urn:schemas-microsoft-com:office:word" xmlns:w="http://schemas.openxmlformats.org/wordprocessingml/2006/main" xmlns:w14="http://schemas.microsoft.com/office/word/2010/wordml" xmlns:w15="http://schemas.microsoft.com/office/word/2012/wordml" xmlns:w16cex="http://schemas.microsoft.com/office/word/2018/wordml/cex" xmlns:w16cid="http://schemas.microsoft.com/office/word/2016/wordml/cid" xmlns:w16="http://schemas.microsoft.com/office/word/2018/wordml" xmlns:w16sdtdh="http://schemas.microsoft.com/office/word/2020/wordml/sdtdatahash" xmlns:w16se="http://schemas.microsoft.com/office/word/2015/wordml/symex" xmlns:wpg="http://schemas.microsoft.com/office/word/2010/wordprocessingGroup" xmlns:wpi="http://schemas.microsoft.com/office/word/2010/wordprocessingInk" xmlns:wne="http://schemas.microsoft.com/office/word/2006/wordml" xmlns:wps="http://schemas.microsoft.com/office/word/2010/wordprocessingShape" mc:Ignorable="w14 w15 w16se w16cid w16 w16cex w16sdtdh wp14">
   <w:body>
     <w:p>
       <w:pPr>
@@ -14,7 +14,23 @@
           <w:b/>
           <w:sz w:val="32"/>
         </w:rPr>
-        <w:t>Surface fluxes – analysis of Fluxnet data</w:t>
+        <w:t xml:space="preserve">Surface fluxes – analysis of </w:t>
+      </w:r>
+      <w:proofErr w:type="spellStart"/>
+      <w:r>
+        <w:rPr>
+          <w:b/>
+          <w:sz w:val="32"/>
+        </w:rPr>
+        <w:t>Fluxnet</w:t>
+      </w:r>
+      <w:proofErr w:type="spellEnd"/>
+      <w:r>
+        <w:rPr>
+          <w:b/>
+          <w:sz w:val="32"/>
+        </w:rPr>
+        <w:t xml:space="preserve"> data</w:t>
       </w:r>
       <w:r>
         <w:rPr>
@@ -41,11 +57,16 @@
             <w:tcW w:w="2660" w:type="dxa"/>
           </w:tcPr>
           <w:p>
+            <w:proofErr w:type="gramStart"/>
             <w:r>
               <w:t xml:space="preserve">Student </w:t>
             </w:r>
             <w:r>
-              <w:t xml:space="preserve"> (name)</w:t>
+              <w:t xml:space="preserve"> (</w:t>
+            </w:r>
+            <w:proofErr w:type="gramEnd"/>
+            <w:r>
+              <w:t>name)</w:t>
             </w:r>
           </w:p>
         </w:tc>
@@ -371,7 +392,15 @@
       </w:r>
       <w:bookmarkEnd w:id="0"/>
       <w:r>
-        <w:t>surface energy balance terms (e.g. ‘summer’ means roughly the average value for all summers in the plot)</w:t>
+        <w:t xml:space="preserve">surface energy balance terms (e.g. ‘summer’ means </w:t>
+      </w:r>
+      <w:proofErr w:type="gramStart"/>
+      <w:r>
+        <w:t>roughly the</w:t>
+      </w:r>
+      <w:proofErr w:type="gramEnd"/>
+      <w:r>
+        <w:t xml:space="preserve"> average value for all summers in the plot)</w:t>
       </w:r>
     </w:p>
     <w:tbl>
@@ -419,12 +448,14 @@
                 <w:b/>
               </w:rPr>
             </w:pPr>
+            <w:proofErr w:type="spellStart"/>
             <w:r>
               <w:rPr>
                 <w:b/>
               </w:rPr>
               <w:t>Loobos</w:t>
             </w:r>
+            <w:proofErr w:type="spellEnd"/>
           </w:p>
         </w:tc>
         <w:tc>
@@ -438,12 +469,14 @@
                 <w:b/>
               </w:rPr>
             </w:pPr>
+            <w:proofErr w:type="spellStart"/>
             <w:r>
               <w:rPr>
                 <w:b/>
               </w:rPr>
               <w:t>Horstermeer</w:t>
             </w:r>
+            <w:proofErr w:type="spellEnd"/>
           </w:p>
         </w:tc>
         <w:tc>
@@ -457,12 +490,14 @@
                 <w:b/>
               </w:rPr>
             </w:pPr>
+            <w:proofErr w:type="spellStart"/>
             <w:r>
               <w:rPr>
                 <w:b/>
               </w:rPr>
               <w:t>Rollesbroich</w:t>
             </w:r>
+            <w:proofErr w:type="spellEnd"/>
           </w:p>
         </w:tc>
       </w:tr>
@@ -800,8 +835,13 @@
         <w:pStyle w:val="Heading1"/>
       </w:pPr>
       <w:r>
-        <w:t>Part II - Evapotranspiraton</w:t>
-      </w:r>
+        <w:t xml:space="preserve">Part II - </w:t>
+      </w:r>
+      <w:proofErr w:type="spellStart"/>
+      <w:r>
+        <w:t>Evapotranspiraton</w:t>
+      </w:r>
+      <w:proofErr w:type="spellEnd"/>
     </w:p>
     <w:p/>
     <w:p>
@@ -816,7 +856,11 @@
         <w:t xml:space="preserve">. </w:t>
       </w:r>
       <w:r>
-        <w:t>Partitioning between L</w:t>
+        <w:t xml:space="preserve">Partitioning between </w:t>
+      </w:r>
+      <w:proofErr w:type="spellStart"/>
+      <w:r>
+        <w:t>L</w:t>
       </w:r>
       <w:r>
         <w:rPr>
@@ -825,7 +869,11 @@
         <w:t>v</w:t>
       </w:r>
       <w:r>
-        <w:t>E and H</w:t>
+        <w:t>E</w:t>
+      </w:r>
+      <w:proofErr w:type="spellEnd"/>
+      <w:r>
+        <w:t xml:space="preserve"> and H</w:t>
       </w:r>
     </w:p>
     <w:p>
@@ -879,7 +927,14 @@
               <w:rPr>
                 <w:b/>
               </w:rPr>
-              <w:t xml:space="preserve">Findings on partitioning </w:t>
+              <w:t xml:space="preserve">Findings on </w:t>
+            </w:r>
+            <w:proofErr w:type="gramStart"/>
+            <w:r>
+              <w:rPr>
+                <w:b/>
+              </w:rPr>
+              <w:t xml:space="preserve">partitioning </w:t>
             </w:r>
             <w:r>
               <w:rPr>
@@ -891,7 +946,14 @@
               <w:rPr>
                 <w:b/>
               </w:rPr>
-              <w:t xml:space="preserve">(+ </w:t>
+              <w:t>(</w:t>
+            </w:r>
+            <w:proofErr w:type="gramEnd"/>
+            <w:r>
+              <w:rPr>
+                <w:b/>
+              </w:rPr>
+              <w:t xml:space="preserve">+ </w:t>
             </w:r>
             <w:r>
               <w:rPr>
@@ -919,12 +981,14 @@
                 <w:b/>
               </w:rPr>
             </w:pPr>
+            <w:proofErr w:type="spellStart"/>
             <w:r>
               <w:rPr>
                 <w:b/>
               </w:rPr>
               <w:t>Loobos</w:t>
             </w:r>
+            <w:proofErr w:type="spellEnd"/>
           </w:p>
         </w:tc>
         <w:tc>
@@ -945,12 +1009,14 @@
                 <w:b/>
               </w:rPr>
             </w:pPr>
+            <w:proofErr w:type="spellStart"/>
             <w:r>
               <w:rPr>
                 <w:b/>
               </w:rPr>
               <w:t>Horstermeer</w:t>
             </w:r>
+            <w:proofErr w:type="spellEnd"/>
           </w:p>
         </w:tc>
         <w:tc>
@@ -971,12 +1037,14 @@
                 <w:b/>
               </w:rPr>
             </w:pPr>
+            <w:proofErr w:type="spellStart"/>
             <w:r>
               <w:rPr>
                 <w:b/>
               </w:rPr>
               <w:t>Rollesbroich</w:t>
             </w:r>
+            <w:proofErr w:type="spellEnd"/>
           </w:p>
         </w:tc>
         <w:tc>
@@ -1004,10 +1072,26 @@
     </w:p>
     <w:p>
       <w:r>
-        <w:t xml:space="preserve">Estimates of actual evapotranspiration are often based on reference evapotranspiration values, with or without the application of crop factors. Compare for each site the actual evapotranspiration to the Makkink reference </w:t>
-      </w:r>
-      <w:r>
-        <w:t xml:space="preserve">evapotranspiration (ET_Makkink) </w:t>
+        <w:t xml:space="preserve">Estimates of actual evapotranspiration are often based on reference evapotranspiration values, with or without the application of crop factors. Compare for each site the actual evapotranspiration to the </w:t>
+      </w:r>
+      <w:proofErr w:type="spellStart"/>
+      <w:r>
+        <w:t>Makkink</w:t>
+      </w:r>
+      <w:proofErr w:type="spellEnd"/>
+      <w:r>
+        <w:t xml:space="preserve"> reference </w:t>
+      </w:r>
+      <w:r>
+        <w:t>evapotranspiration (</w:t>
+      </w:r>
+      <w:proofErr w:type="spellStart"/>
+      <w:r>
+        <w:t>ET_Makkink</w:t>
+      </w:r>
+      <w:proofErr w:type="spellEnd"/>
+      <w:r>
+        <w:t xml:space="preserve">) </w:t>
       </w:r>
       <w:r>
         <w:t>and make an estimate of the crop factor that connects the two</w:t>
@@ -1062,7 +1146,14 @@
               <w:rPr>
                 <w:b/>
               </w:rPr>
-              <w:t xml:space="preserve">Findings on reference ET vs. actual ET </w:t>
+              <w:t xml:space="preserve">Findings on reference ET vs. actual </w:t>
+            </w:r>
+            <w:proofErr w:type="gramStart"/>
+            <w:r>
+              <w:rPr>
+                <w:b/>
+              </w:rPr>
+              <w:t xml:space="preserve">ET </w:t>
             </w:r>
             <w:r>
               <w:rPr>
@@ -1074,7 +1165,14 @@
               <w:rPr>
                 <w:b/>
               </w:rPr>
-              <w:t xml:space="preserve">(+ </w:t>
+              <w:t>(</w:t>
+            </w:r>
+            <w:proofErr w:type="gramEnd"/>
+            <w:r>
+              <w:rPr>
+                <w:b/>
+              </w:rPr>
+              <w:t xml:space="preserve">+ </w:t>
             </w:r>
             <w:r>
               <w:rPr>
@@ -1102,12 +1200,14 @@
                 <w:b/>
               </w:rPr>
             </w:pPr>
+            <w:proofErr w:type="spellStart"/>
             <w:r>
               <w:rPr>
                 <w:b/>
               </w:rPr>
               <w:t>Loobos</w:t>
             </w:r>
+            <w:proofErr w:type="spellEnd"/>
           </w:p>
         </w:tc>
         <w:tc>
@@ -1128,12 +1228,14 @@
                 <w:b/>
               </w:rPr>
             </w:pPr>
+            <w:proofErr w:type="spellStart"/>
             <w:r>
               <w:rPr>
                 <w:b/>
               </w:rPr>
               <w:t>Horstermeer</w:t>
             </w:r>
+            <w:proofErr w:type="spellEnd"/>
           </w:p>
         </w:tc>
         <w:tc>
@@ -1154,12 +1256,14 @@
                 <w:b/>
               </w:rPr>
             </w:pPr>
+            <w:proofErr w:type="spellStart"/>
             <w:r>
               <w:rPr>
                 <w:b/>
               </w:rPr>
               <w:t>Rollesbroich</w:t>
             </w:r>
+            <w:proofErr w:type="spellEnd"/>
           </w:p>
         </w:tc>
         <w:tc>
@@ -1446,7 +1550,21 @@
                 <w:b/>
               </w:rPr>
               <w:br/>
-              <w:t>(umol/J)</w:t>
+              <w:t>(</w:t>
+            </w:r>
+            <w:proofErr w:type="spellStart"/>
+            <w:r>
+              <w:rPr>
+                <w:b/>
+              </w:rPr>
+              <w:t>umol</w:t>
+            </w:r>
+            <w:proofErr w:type="spellEnd"/>
+            <w:r>
+              <w:rPr>
+                <w:b/>
+              </w:rPr>
+              <w:t>/J)</w:t>
             </w:r>
           </w:p>
         </w:tc>
@@ -1471,7 +1589,21 @@
                 <w:b/>
               </w:rPr>
               <w:br/>
-              <w:t>(umol/m2/s)</w:t>
+              <w:t>(</w:t>
+            </w:r>
+            <w:proofErr w:type="spellStart"/>
+            <w:r>
+              <w:rPr>
+                <w:b/>
+              </w:rPr>
+              <w:t>umol</w:t>
+            </w:r>
+            <w:proofErr w:type="spellEnd"/>
+            <w:r>
+              <w:rPr>
+                <w:b/>
+              </w:rPr>
+              <w:t>/m2/s)</w:t>
             </w:r>
           </w:p>
         </w:tc>
@@ -1505,12 +1637,14 @@
                 <w:b/>
               </w:rPr>
             </w:pPr>
+            <w:proofErr w:type="spellStart"/>
             <w:r>
               <w:rPr>
                 <w:b/>
               </w:rPr>
               <w:t>Loobos</w:t>
             </w:r>
+            <w:proofErr w:type="spellEnd"/>
           </w:p>
         </w:tc>
         <w:tc>
@@ -1543,12 +1677,14 @@
                 <w:b/>
               </w:rPr>
             </w:pPr>
+            <w:proofErr w:type="spellStart"/>
             <w:r>
               <w:rPr>
                 <w:b/>
               </w:rPr>
               <w:t>Horstermeer</w:t>
             </w:r>
+            <w:proofErr w:type="spellEnd"/>
           </w:p>
         </w:tc>
         <w:tc>
@@ -1581,12 +1717,14 @@
                 <w:b/>
               </w:rPr>
             </w:pPr>
+            <w:proofErr w:type="spellStart"/>
             <w:r>
               <w:rPr>
                 <w:b/>
               </w:rPr>
               <w:t>Rollesbroich</w:t>
             </w:r>
+            <w:proofErr w:type="spellEnd"/>
           </w:p>
         </w:tc>
         <w:tc>
@@ -1630,13 +1768,13 @@
             <w:tcW w:w="9242" w:type="dxa"/>
           </w:tcPr>
           <w:p/>
+          <w:p/>
         </w:tc>
       </w:tr>
     </w:tbl>
     <w:p/>
     <w:p>
       <w:r>
-        <w:lastRenderedPageBreak/>
         <w:t>7</w:t>
       </w:r>
       <w:r>
@@ -1713,7 +1851,21 @@
                 <w:b/>
               </w:rPr>
               <w:br/>
-              <w:t>(umol/J)</w:t>
+              <w:t>(</w:t>
+            </w:r>
+            <w:proofErr w:type="spellStart"/>
+            <w:r>
+              <w:rPr>
+                <w:b/>
+              </w:rPr>
+              <w:t>umol</w:t>
+            </w:r>
+            <w:proofErr w:type="spellEnd"/>
+            <w:r>
+              <w:rPr>
+                <w:b/>
+              </w:rPr>
+              <w:t>/J)</w:t>
             </w:r>
           </w:p>
         </w:tc>
@@ -1738,7 +1890,21 @@
                 <w:b/>
               </w:rPr>
               <w:br/>
-              <w:t>(umol/J)</w:t>
+              <w:t>(</w:t>
+            </w:r>
+            <w:proofErr w:type="spellStart"/>
+            <w:r>
+              <w:rPr>
+                <w:b/>
+              </w:rPr>
+              <w:t>umol</w:t>
+            </w:r>
+            <w:proofErr w:type="spellEnd"/>
+            <w:r>
+              <w:rPr>
+                <w:b/>
+              </w:rPr>
+              <w:t>/J)</w:t>
             </w:r>
           </w:p>
         </w:tc>
@@ -1772,12 +1938,14 @@
                 <w:b/>
               </w:rPr>
             </w:pPr>
+            <w:proofErr w:type="spellStart"/>
             <w:r>
               <w:rPr>
                 <w:b/>
               </w:rPr>
               <w:t>Loobos</w:t>
             </w:r>
+            <w:proofErr w:type="spellEnd"/>
           </w:p>
         </w:tc>
         <w:tc>
@@ -1810,12 +1978,14 @@
                 <w:b/>
               </w:rPr>
             </w:pPr>
+            <w:proofErr w:type="spellStart"/>
             <w:r>
               <w:rPr>
                 <w:b/>
               </w:rPr>
               <w:t>Horstermeer</w:t>
             </w:r>
+            <w:proofErr w:type="spellEnd"/>
           </w:p>
         </w:tc>
         <w:tc>
@@ -1848,12 +2018,14 @@
                 <w:b/>
               </w:rPr>
             </w:pPr>
+            <w:proofErr w:type="spellStart"/>
             <w:r>
               <w:rPr>
                 <w:b/>
               </w:rPr>
               <w:t>Rollesbroich</w:t>
             </w:r>
+            <w:proofErr w:type="spellEnd"/>
           </w:p>
         </w:tc>
         <w:tc>
@@ -1896,11 +2068,7 @@
           <w:tcPr>
             <w:tcW w:w="9242" w:type="dxa"/>
           </w:tcPr>
-          <w:p>
-            <w:r>
-              <w:t xml:space="preserve">I </w:t>
-            </w:r>
-          </w:p>
+          <w:p/>
           <w:p/>
         </w:tc>
       </w:tr>
@@ -1917,7 +2085,7 @@
 </file>
 
 <file path=word/numbering.xml><?xml version="1.0" encoding="utf-8"?>
-<w:numbering xmlns:wpc="http://schemas.microsoft.com/office/word/2010/wordprocessingCanvas" xmlns:cx="http://schemas.microsoft.com/office/drawing/2014/chartex" xmlns:cx1="http://schemas.microsoft.com/office/drawing/2015/9/8/chartex" xmlns:cx2="http://schemas.microsoft.com/office/drawing/2015/10/21/chartex" xmlns:cx3="http://schemas.microsoft.com/office/drawing/2016/5/9/chartex" xmlns:cx4="http://schemas.microsoft.com/office/drawing/2016/5/10/chartex" xmlns:cx5="http://schemas.microsoft.com/office/drawing/2016/5/11/chartex" xmlns:cx6="http://schemas.microsoft.com/office/drawing/2016/5/12/chartex" xmlns:cx7="http://schemas.microsoft.com/office/drawing/2016/5/13/chartex" xmlns:cx8="http://schemas.microsoft.com/office/drawing/2016/5/14/chartex" xmlns:mc="http://schemas.openxmlformats.org/markup-compatibility/2006" xmlns:aink="http://schemas.microsoft.com/office/drawing/2016/ink" xmlns:am3d="http://schemas.microsoft.com/office/drawing/2017/model3d" xmlns:o="urn:schemas-microsoft-com:office:office" xmlns:r="http://schemas.openxmlformats.org/officeDocument/2006/relationships" xmlns:m="http://schemas.openxmlformats.org/officeDocument/2006/math" xmlns:v="urn:schemas-microsoft-com:vml" xmlns:wp14="http://schemas.microsoft.com/office/word/2010/wordprocessingDrawing" xmlns:wp="http://schemas.openxmlformats.org/drawingml/2006/wordprocessingDrawing" xmlns:w10="urn:schemas-microsoft-com:office:word" xmlns:w="http://schemas.openxmlformats.org/wordprocessingml/2006/main" xmlns:w14="http://schemas.microsoft.com/office/word/2010/wordml" xmlns:w15="http://schemas.microsoft.com/office/word/2012/wordml" xmlns:w16cex="http://schemas.microsoft.com/office/word/2018/wordml/cex" xmlns:w16cid="http://schemas.microsoft.com/office/word/2016/wordml/cid" xmlns:w16="http://schemas.microsoft.com/office/word/2018/wordml" xmlns:w16se="http://schemas.microsoft.com/office/word/2015/wordml/symex" xmlns:wpg="http://schemas.microsoft.com/office/word/2010/wordprocessingGroup" xmlns:wpi="http://schemas.microsoft.com/office/word/2010/wordprocessingInk" xmlns:wne="http://schemas.microsoft.com/office/word/2006/wordml" xmlns:wps="http://schemas.microsoft.com/office/word/2010/wordprocessingShape" mc:Ignorable="w14 w15 w16se w16cid w16 w16cex wp14">
+<w:numbering xmlns:wpc="http://schemas.microsoft.com/office/word/2010/wordprocessingCanvas" xmlns:cx="http://schemas.microsoft.com/office/drawing/2014/chartex" xmlns:cx1="http://schemas.microsoft.com/office/drawing/2015/9/8/chartex" xmlns:cx2="http://schemas.microsoft.com/office/drawing/2015/10/21/chartex" xmlns:cx3="http://schemas.microsoft.com/office/drawing/2016/5/9/chartex" xmlns:cx4="http://schemas.microsoft.com/office/drawing/2016/5/10/chartex" xmlns:cx5="http://schemas.microsoft.com/office/drawing/2016/5/11/chartex" xmlns:cx6="http://schemas.microsoft.com/office/drawing/2016/5/12/chartex" xmlns:cx7="http://schemas.microsoft.com/office/drawing/2016/5/13/chartex" xmlns:cx8="http://schemas.microsoft.com/office/drawing/2016/5/14/chartex" xmlns:mc="http://schemas.openxmlformats.org/markup-compatibility/2006" xmlns:aink="http://schemas.microsoft.com/office/drawing/2016/ink" xmlns:am3d="http://schemas.microsoft.com/office/drawing/2017/model3d" xmlns:o="urn:schemas-microsoft-com:office:office" xmlns:oel="http://schemas.microsoft.com/office/2019/extlst" xmlns:r="http://schemas.openxmlformats.org/officeDocument/2006/relationships" xmlns:m="http://schemas.openxmlformats.org/officeDocument/2006/math" xmlns:v="urn:schemas-microsoft-com:vml" xmlns:wp14="http://schemas.microsoft.com/office/word/2010/wordprocessingDrawing" xmlns:wp="http://schemas.openxmlformats.org/drawingml/2006/wordprocessingDrawing" xmlns:w10="urn:schemas-microsoft-com:office:word" xmlns:w="http://schemas.openxmlformats.org/wordprocessingml/2006/main" xmlns:w14="http://schemas.microsoft.com/office/word/2010/wordml" xmlns:w15="http://schemas.microsoft.com/office/word/2012/wordml" xmlns:w16cex="http://schemas.microsoft.com/office/word/2018/wordml/cex" xmlns:w16cid="http://schemas.microsoft.com/office/word/2016/wordml/cid" xmlns:w16="http://schemas.microsoft.com/office/word/2018/wordml" xmlns:w16sdtdh="http://schemas.microsoft.com/office/word/2020/wordml/sdtdatahash" xmlns:w16se="http://schemas.microsoft.com/office/word/2015/wordml/symex" xmlns:wpg="http://schemas.microsoft.com/office/word/2010/wordprocessingGroup" xmlns:wpi="http://schemas.microsoft.com/office/word/2010/wordprocessingInk" xmlns:wne="http://schemas.microsoft.com/office/word/2006/wordml" xmlns:wps="http://schemas.microsoft.com/office/word/2010/wordprocessingShape" mc:Ignorable="w14 w15 w16se w16cid w16 w16cex w16sdtdh wp14">
   <w:abstractNum w:abstractNumId="0" w15:restartNumberingAfterBreak="0">
     <w:nsid w:val="0B9C0586"/>
     <w:multiLevelType w:val="hybridMultilevel"/>
@@ -2144,17 +2312,17 @@
       </w:rPr>
     </w:lvl>
   </w:abstractNum>
-  <w:num w:numId="1">
+  <w:num w:numId="1" w16cid:durableId="1899440461">
     <w:abstractNumId w:val="0"/>
   </w:num>
-  <w:num w:numId="2">
+  <w:num w:numId="2" w16cid:durableId="1609846419">
     <w:abstractNumId w:val="1"/>
   </w:num>
 </w:numbering>
 </file>
 
 <file path=word/styles.xml><?xml version="1.0" encoding="utf-8"?>
-<w:styles xmlns:mc="http://schemas.openxmlformats.org/markup-compatibility/2006" xmlns:r="http://schemas.openxmlformats.org/officeDocument/2006/relationships" xmlns:w="http://schemas.openxmlformats.org/wordprocessingml/2006/main" xmlns:w14="http://schemas.microsoft.com/office/word/2010/wordml" xmlns:w15="http://schemas.microsoft.com/office/word/2012/wordml" xmlns:w16cex="http://schemas.microsoft.com/office/word/2018/wordml/cex" xmlns:w16cid="http://schemas.microsoft.com/office/word/2016/wordml/cid" xmlns:w16="http://schemas.microsoft.com/office/word/2018/wordml" xmlns:w16se="http://schemas.microsoft.com/office/word/2015/wordml/symex" mc:Ignorable="w14 w15 w16se w16cid w16 w16cex">
+<w:styles xmlns:mc="http://schemas.openxmlformats.org/markup-compatibility/2006" xmlns:r="http://schemas.openxmlformats.org/officeDocument/2006/relationships" xmlns:w="http://schemas.openxmlformats.org/wordprocessingml/2006/main" xmlns:w14="http://schemas.microsoft.com/office/word/2010/wordml" xmlns:w15="http://schemas.microsoft.com/office/word/2012/wordml" xmlns:w16cex="http://schemas.microsoft.com/office/word/2018/wordml/cex" xmlns:w16cid="http://schemas.microsoft.com/office/word/2016/wordml/cid" xmlns:w16="http://schemas.microsoft.com/office/word/2018/wordml" xmlns:w16sdtdh="http://schemas.microsoft.com/office/word/2020/wordml/sdtdatahash" xmlns:w16se="http://schemas.microsoft.com/office/word/2015/wordml/symex" mc:Ignorable="w14 w15 w16se w16cid w16 w16cex w16sdtdh">
   <w:docDefaults>
     <w:rPrDefault>
       <w:rPr>
@@ -2276,6 +2444,7 @@
     <w:lsdException w:name="HTML Sample" w:semiHidden="1" w:unhideWhenUsed="1"/>
     <w:lsdException w:name="HTML Typewriter" w:semiHidden="1" w:unhideWhenUsed="1"/>
     <w:lsdException w:name="HTML Variable" w:semiHidden="1" w:unhideWhenUsed="1"/>
+    <w:lsdException w:name="Normal Table" w:semiHidden="1" w:unhideWhenUsed="1"/>
     <w:lsdException w:name="annotation subject" w:semiHidden="1" w:unhideWhenUsed="1"/>
     <w:lsdException w:name="No List" w:semiHidden="1" w:unhideWhenUsed="1"/>
     <w:lsdException w:name="Outline List 1" w:semiHidden="1" w:unhideWhenUsed="1"/>
@@ -2322,8 +2491,10 @@
     <w:lsdException w:name="Table Subtle 2" w:semiHidden="1" w:unhideWhenUsed="1"/>
     <w:lsdException w:name="Table Web 1" w:semiHidden="1" w:unhideWhenUsed="1"/>
     <w:lsdException w:name="Table Web 2" w:semiHidden="1" w:unhideWhenUsed="1"/>
+    <w:lsdException w:name="Table Web 3" w:semiHidden="1" w:unhideWhenUsed="1"/>
     <w:lsdException w:name="Balloon Text" w:semiHidden="1" w:unhideWhenUsed="1"/>
     <w:lsdException w:name="Table Grid" w:uiPriority="59"/>
+    <w:lsdException w:name="Table Theme" w:semiHidden="1" w:unhideWhenUsed="1"/>
     <w:lsdException w:name="Placeholder Text" w:semiHidden="1"/>
     <w:lsdException w:name="No Spacing" w:uiPriority="1" w:qFormat="1"/>
     <w:lsdException w:name="Light Shading" w:uiPriority="60"/>

</xml_diff>